<commit_message>
🌿: Tuesday, May 23, 2023 at 10:17:35 PM Eastern European Summer Time
</commit_message>
<xml_diff>
--- a/year1-term2/SS/lb4/звіт.docx
+++ b/year1-term2/SS/lb4/звіт.docx
@@ -455,7 +455,15 @@
         <w:ind w:firstLine="851"/>
       </w:pPr>
       <w:r>
-        <w:t xml:space="preserve">4.2.3 Інсталювати додаток Slack  на свій комп’ютер  та  створити команду з 4 одногрупників і/або друзів. </w:t>
+        <w:t xml:space="preserve">4.2.3 Інсталювати додаток </w:t>
+      </w:r>
+      <w:proofErr w:type="spellStart"/>
+      <w:r>
+        <w:t>Slack</w:t>
+      </w:r>
+      <w:proofErr w:type="spellEnd"/>
+      <w:r>
+        <w:t xml:space="preserve">  на свій комп’ютер  та  створити команду з 4 одногрупників і/або друзів. </w:t>
       </w:r>
     </w:p>
     <w:p>
@@ -504,7 +512,15 @@
         <w:ind w:firstLine="851"/>
       </w:pPr>
       <w:r>
-        <w:t xml:space="preserve">4.2.8 Активувати сервіс Google Hangouts. </w:t>
+        <w:t xml:space="preserve">4.2.8 Активувати сервіс Google </w:t>
+      </w:r>
+      <w:proofErr w:type="spellStart"/>
+      <w:r>
+        <w:t>Hangouts</w:t>
+      </w:r>
+      <w:proofErr w:type="spellEnd"/>
+      <w:r>
+        <w:t xml:space="preserve">. </w:t>
       </w:r>
     </w:p>
     <w:p>
@@ -522,7 +538,15 @@
         <w:ind w:firstLine="851"/>
       </w:pPr>
       <w:r>
-        <w:t xml:space="preserve">4.2.10  Надати  доступ  одному  з  користувачів  до  Вашого робочого  столу  на  короткий  період  часу  для  створення  порожнього текстового  файлу  на  робочому  столі  (засобами  Google  Chrome  або Hangouts). </w:t>
+        <w:t xml:space="preserve">4.2.10  Надати  доступ  одному  з  користувачів  до  Вашого робочого  столу  на  короткий  період  часу  для  створення  порожнього текстового  файлу  на  робочому  столі  (засобами  Google  Chrome  або </w:t>
+      </w:r>
+      <w:proofErr w:type="spellStart"/>
+      <w:r>
+        <w:t>Hangouts</w:t>
+      </w:r>
+      <w:proofErr w:type="spellEnd"/>
+      <w:r>
+        <w:t xml:space="preserve">). </w:t>
       </w:r>
     </w:p>
     <w:p>
@@ -531,7 +555,15 @@
         <w:ind w:firstLine="851"/>
       </w:pPr>
       <w:r>
-        <w:t xml:space="preserve">4.2.11  Створити відеомовлення, запланувавши подію, в процесі трансляції з’єднатися з одним з користувачів. </w:t>
+        <w:t xml:space="preserve">4.2.11  Створити </w:t>
+      </w:r>
+      <w:proofErr w:type="spellStart"/>
+      <w:r>
+        <w:t>відеомовлення</w:t>
+      </w:r>
+      <w:proofErr w:type="spellEnd"/>
+      <w:r>
+        <w:t xml:space="preserve">, запланувавши подію, в процесі трансляції з’єднатися з одним з користувачів. </w:t>
       </w:r>
     </w:p>
     <w:p>
@@ -540,7 +572,23 @@
         <w:ind w:firstLine="851"/>
       </w:pPr>
       <w:r>
-        <w:t xml:space="preserve">4.2.12 Додати декілька сайтів до «Менеджеру сайтів» Download Master. </w:t>
+        <w:t xml:space="preserve">4.2.12 Додати декілька сайтів до «Менеджеру сайтів» </w:t>
+      </w:r>
+      <w:proofErr w:type="spellStart"/>
+      <w:r>
+        <w:t>Download</w:t>
+      </w:r>
+      <w:proofErr w:type="spellEnd"/>
+      <w:r>
+        <w:t xml:space="preserve"> </w:t>
+      </w:r>
+      <w:proofErr w:type="spellStart"/>
+      <w:r>
+        <w:t>Master</w:t>
+      </w:r>
+      <w:proofErr w:type="spellEnd"/>
+      <w:r>
+        <w:t xml:space="preserve">. </w:t>
       </w:r>
     </w:p>
     <w:p>
@@ -549,7 +597,23 @@
         <w:ind w:firstLine="851"/>
       </w:pPr>
       <w:r>
-        <w:t xml:space="preserve">4.2.13 Встановивши  максимальну  швидкість  завантаження, завантажити за допомогою FTP Explorer Download Master деякі файли з одного з FTP-серверів. </w:t>
+        <w:t xml:space="preserve">4.2.13 Встановивши  максимальну  швидкість  завантаження, завантажити за допомогою FTP Explorer </w:t>
+      </w:r>
+      <w:proofErr w:type="spellStart"/>
+      <w:r>
+        <w:t>Download</w:t>
+      </w:r>
+      <w:proofErr w:type="spellEnd"/>
+      <w:r>
+        <w:t xml:space="preserve"> </w:t>
+      </w:r>
+      <w:proofErr w:type="spellStart"/>
+      <w:r>
+        <w:t>Master</w:t>
+      </w:r>
+      <w:proofErr w:type="spellEnd"/>
+      <w:r>
+        <w:t xml:space="preserve"> деякі файли з одного з FTP-серверів. </w:t>
       </w:r>
     </w:p>
     <w:p>
@@ -558,7 +622,23 @@
         <w:ind w:firstLine="851"/>
       </w:pPr>
       <w:r>
-        <w:t xml:space="preserve">4.2.14  Передати  файл  зі  свого  комп’ютера  на  інший  за допомогою одного з клієнтів протоколу BitTorrent  без використання трекера. </w:t>
+        <w:t xml:space="preserve">4.2.14  Передати  файл  зі  свого  комп’ютера  на  інший  за допомогою одного з клієнтів протоколу </w:t>
+      </w:r>
+      <w:proofErr w:type="spellStart"/>
+      <w:r>
+        <w:t>BitTorrent</w:t>
+      </w:r>
+      <w:proofErr w:type="spellEnd"/>
+      <w:r>
+        <w:t xml:space="preserve">  без використання </w:t>
+      </w:r>
+      <w:proofErr w:type="spellStart"/>
+      <w:r>
+        <w:t>трекера</w:t>
+      </w:r>
+      <w:proofErr w:type="spellEnd"/>
+      <w:r>
+        <w:t xml:space="preserve">. </w:t>
       </w:r>
     </w:p>
     <w:p>
@@ -671,7 +751,49 @@
         <w:rPr>
           <w:rStyle w:val="markedcontent"/>
         </w:rPr>
-        <w:t xml:space="preserve">повідомленнями,  додатки  VoIP  (voice  over  IP,  технологія  передачі </w:t>
+        <w:t xml:space="preserve">повідомленнями,  додатки  </w:t>
+      </w:r>
+      <w:proofErr w:type="spellStart"/>
+      <w:r>
+        <w:rPr>
+          <w:rStyle w:val="markedcontent"/>
+        </w:rPr>
+        <w:t>VoIP</w:t>
+      </w:r>
+      <w:proofErr w:type="spellEnd"/>
+      <w:r>
+        <w:rPr>
+          <w:rStyle w:val="markedcontent"/>
+        </w:rPr>
+        <w:t xml:space="preserve">  (</w:t>
+      </w:r>
+      <w:proofErr w:type="spellStart"/>
+      <w:r>
+        <w:rPr>
+          <w:rStyle w:val="markedcontent"/>
+        </w:rPr>
+        <w:t>voice</w:t>
+      </w:r>
+      <w:proofErr w:type="spellEnd"/>
+      <w:r>
+        <w:rPr>
+          <w:rStyle w:val="markedcontent"/>
+        </w:rPr>
+        <w:t xml:space="preserve">  </w:t>
+      </w:r>
+      <w:proofErr w:type="spellStart"/>
+      <w:r>
+        <w:rPr>
+          <w:rStyle w:val="markedcontent"/>
+        </w:rPr>
+        <w:t>over</w:t>
+      </w:r>
+      <w:proofErr w:type="spellEnd"/>
+      <w:r>
+        <w:rPr>
+          <w:rStyle w:val="markedcontent"/>
+        </w:rPr>
+        <w:t xml:space="preserve">  IP,  технологія  передачі </w:t>
       </w:r>
       <w:r>
         <w:br/>
@@ -716,11 +838,33 @@
         <w:rPr>
           <w:rStyle w:val="markedcontent"/>
         </w:rPr>
-        <w:t>програмних  засобів масової  комунікації  є  Hangouts, Viber</w:t>
-      </w:r>
+        <w:t xml:space="preserve">програмних  засобів масової  комунікації  є  </w:t>
+      </w:r>
+      <w:proofErr w:type="spellStart"/>
       <w:r>
         <w:rPr>
           <w:rStyle w:val="markedcontent"/>
+        </w:rPr>
+        <w:t>Hangouts</w:t>
+      </w:r>
+      <w:proofErr w:type="spellEnd"/>
+      <w:r>
+        <w:rPr>
+          <w:rStyle w:val="markedcontent"/>
+        </w:rPr>
+        <w:t xml:space="preserve">, </w:t>
+      </w:r>
+      <w:proofErr w:type="spellStart"/>
+      <w:r>
+        <w:rPr>
+          <w:rStyle w:val="markedcontent"/>
+        </w:rPr>
+        <w:t>Viber</w:t>
+      </w:r>
+      <w:proofErr w:type="spellEnd"/>
+      <w:r>
+        <w:rPr>
+          <w:rStyle w:val="markedcontent"/>
           <w:shd w:val="clear" w:color="auto" w:fill="FFFFFF"/>
         </w:rPr>
         <w:t xml:space="preserve">, Skype, </w:t>
@@ -731,12 +875,37 @@
         </w:rPr>
         <w:br/>
       </w:r>
+      <w:proofErr w:type="spellStart"/>
       <w:r>
         <w:rPr>
           <w:rStyle w:val="markedcontent"/>
           <w:shd w:val="clear" w:color="auto" w:fill="FFFFFF"/>
         </w:rPr>
-        <w:t>WhatsApp, ICQ, QIP, Miranda тощо.</w:t>
+        <w:t>WhatsApp</w:t>
+      </w:r>
+      <w:proofErr w:type="spellEnd"/>
+      <w:r>
+        <w:rPr>
+          <w:rStyle w:val="markedcontent"/>
+          <w:shd w:val="clear" w:color="auto" w:fill="FFFFFF"/>
+        </w:rPr>
+        <w:t xml:space="preserve">, ICQ, QIP, </w:t>
+      </w:r>
+      <w:proofErr w:type="spellStart"/>
+      <w:r>
+        <w:rPr>
+          <w:rStyle w:val="markedcontent"/>
+          <w:shd w:val="clear" w:color="auto" w:fill="FFFFFF"/>
+        </w:rPr>
+        <w:t>Miranda</w:t>
+      </w:r>
+      <w:proofErr w:type="spellEnd"/>
+      <w:r>
+        <w:rPr>
+          <w:rStyle w:val="markedcontent"/>
+          <w:shd w:val="clear" w:color="auto" w:fill="FFFFFF"/>
+        </w:rPr>
+        <w:t xml:space="preserve"> тощо.</w:t>
       </w:r>
     </w:p>
     <w:p>
@@ -947,6 +1116,278 @@
     <w:p>
       <w:pPr>
         <w:spacing w:before="0" w:after="0" w:line="360" w:lineRule="auto"/>
+        <w:jc w:val="center"/>
+        <w:rPr>
+          <w:lang w:val="en-US"/>
+        </w:rPr>
+      </w:pPr>
+      <w:r>
+        <w:rPr>
+          <w:noProof/>
+        </w:rPr>
+        <w:lastRenderedPageBreak/>
+        <w:drawing>
+          <wp:inline distT="0" distB="0" distL="0" distR="0" wp14:anchorId="0D796CB3" wp14:editId="5613E1C2">
+            <wp:extent cx="6301740" cy="3543300"/>
+            <wp:effectExtent l="0" t="0" r="3810" b="0"/>
+            <wp:docPr id="4" name="Рисунок 4"/>
+            <wp:cNvGraphicFramePr>
+              <a:graphicFrameLocks xmlns:a="http://schemas.openxmlformats.org/drawingml/2006/main" noChangeAspect="1"/>
+            </wp:cNvGraphicFramePr>
+            <a:graphic xmlns:a="http://schemas.openxmlformats.org/drawingml/2006/main">
+              <a:graphicData uri="http://schemas.openxmlformats.org/drawingml/2006/picture">
+                <pic:pic xmlns:pic="http://schemas.openxmlformats.org/drawingml/2006/picture">
+                  <pic:nvPicPr>
+                    <pic:cNvPr id="1" name=""/>
+                    <pic:cNvPicPr/>
+                  </pic:nvPicPr>
+                  <pic:blipFill>
+                    <a:blip r:embed="rId11"/>
+                    <a:stretch>
+                      <a:fillRect/>
+                    </a:stretch>
+                  </pic:blipFill>
+                  <pic:spPr>
+                    <a:xfrm>
+                      <a:off x="0" y="0"/>
+                      <a:ext cx="6301740" cy="3543300"/>
+                    </a:xfrm>
+                    <a:prstGeom prst="rect">
+                      <a:avLst/>
+                    </a:prstGeom>
+                  </pic:spPr>
+                </pic:pic>
+              </a:graphicData>
+            </a:graphic>
+          </wp:inline>
+        </w:drawing>
+      </w:r>
+    </w:p>
+    <w:p>
+      <w:pPr>
+        <w:spacing w:before="0" w:after="0" w:line="360" w:lineRule="auto"/>
+        <w:jc w:val="center"/>
+        <w:rPr>
+          <w:lang w:val="en-US"/>
+        </w:rPr>
+      </w:pPr>
+      <w:r>
+        <w:rPr>
+          <w:noProof/>
+        </w:rPr>
+        <w:drawing>
+          <wp:inline distT="0" distB="0" distL="0" distR="0" wp14:anchorId="5353FAED" wp14:editId="4F2C5349">
+            <wp:extent cx="6301740" cy="3543300"/>
+            <wp:effectExtent l="0" t="0" r="3810" b="0"/>
+            <wp:docPr id="5" name="Рисунок 5"/>
+            <wp:cNvGraphicFramePr>
+              <a:graphicFrameLocks xmlns:a="http://schemas.openxmlformats.org/drawingml/2006/main" noChangeAspect="1"/>
+            </wp:cNvGraphicFramePr>
+            <a:graphic xmlns:a="http://schemas.openxmlformats.org/drawingml/2006/main">
+              <a:graphicData uri="http://schemas.openxmlformats.org/drawingml/2006/picture">
+                <pic:pic xmlns:pic="http://schemas.openxmlformats.org/drawingml/2006/picture">
+                  <pic:nvPicPr>
+                    <pic:cNvPr id="1" name=""/>
+                    <pic:cNvPicPr/>
+                  </pic:nvPicPr>
+                  <pic:blipFill>
+                    <a:blip r:embed="rId12"/>
+                    <a:stretch>
+                      <a:fillRect/>
+                    </a:stretch>
+                  </pic:blipFill>
+                  <pic:spPr>
+                    <a:xfrm>
+                      <a:off x="0" y="0"/>
+                      <a:ext cx="6301740" cy="3543300"/>
+                    </a:xfrm>
+                    <a:prstGeom prst="rect">
+                      <a:avLst/>
+                    </a:prstGeom>
+                  </pic:spPr>
+                </pic:pic>
+              </a:graphicData>
+            </a:graphic>
+          </wp:inline>
+        </w:drawing>
+      </w:r>
+    </w:p>
+    <w:p>
+      <w:pPr>
+        <w:spacing w:before="0" w:after="0" w:line="360" w:lineRule="auto"/>
+        <w:jc w:val="center"/>
+        <w:rPr>
+          <w:lang w:val="en-US"/>
+        </w:rPr>
+      </w:pPr>
+      <w:r>
+        <w:rPr>
+          <w:noProof/>
+        </w:rPr>
+        <w:lastRenderedPageBreak/>
+        <w:drawing>
+          <wp:inline distT="0" distB="0" distL="0" distR="0" wp14:anchorId="26846A85" wp14:editId="3CE9DFCA">
+            <wp:extent cx="6301740" cy="3543300"/>
+            <wp:effectExtent l="0" t="0" r="3810" b="0"/>
+            <wp:docPr id="6" name="Рисунок 6"/>
+            <wp:cNvGraphicFramePr>
+              <a:graphicFrameLocks xmlns:a="http://schemas.openxmlformats.org/drawingml/2006/main" noChangeAspect="1"/>
+            </wp:cNvGraphicFramePr>
+            <a:graphic xmlns:a="http://schemas.openxmlformats.org/drawingml/2006/main">
+              <a:graphicData uri="http://schemas.openxmlformats.org/drawingml/2006/picture">
+                <pic:pic xmlns:pic="http://schemas.openxmlformats.org/drawingml/2006/picture">
+                  <pic:nvPicPr>
+                    <pic:cNvPr id="1" name=""/>
+                    <pic:cNvPicPr/>
+                  </pic:nvPicPr>
+                  <pic:blipFill>
+                    <a:blip r:embed="rId13"/>
+                    <a:stretch>
+                      <a:fillRect/>
+                    </a:stretch>
+                  </pic:blipFill>
+                  <pic:spPr>
+                    <a:xfrm>
+                      <a:off x="0" y="0"/>
+                      <a:ext cx="6301740" cy="3543300"/>
+                    </a:xfrm>
+                    <a:prstGeom prst="rect">
+                      <a:avLst/>
+                    </a:prstGeom>
+                  </pic:spPr>
+                </pic:pic>
+              </a:graphicData>
+            </a:graphic>
+          </wp:inline>
+        </w:drawing>
+      </w:r>
+    </w:p>
+    <w:p>
+      <w:pPr>
+        <w:spacing w:before="0" w:after="0" w:line="360" w:lineRule="auto"/>
+        <w:ind w:firstLine="851"/>
+        <w:rPr>
+          <w:lang w:val="en-US"/>
+        </w:rPr>
+      </w:pPr>
+    </w:p>
+    <w:p>
+      <w:pPr>
+        <w:pStyle w:val="31"/>
+        <w:rPr>
+          <w:lang w:val="en-US"/>
+        </w:rPr>
+      </w:pPr>
+      <w:r>
+        <w:rPr>
+          <w:lang w:val="en-US"/>
+        </w:rPr>
+        <w:t xml:space="preserve">Skype </w:t>
+      </w:r>
+    </w:p>
+    <w:p>
+      <w:pPr>
+        <w:spacing w:before="0" w:after="0" w:line="360" w:lineRule="auto"/>
+        <w:ind w:firstLine="851"/>
+        <w:rPr>
+          <w:lang w:val="en-US"/>
+        </w:rPr>
+      </w:pPr>
+    </w:p>
+    <w:p>
+      <w:pPr>
+        <w:spacing w:before="0" w:after="0" w:line="360" w:lineRule="auto"/>
+        <w:ind w:firstLine="851"/>
+        <w:rPr>
+          <w:lang w:val="en-US"/>
+        </w:rPr>
+      </w:pPr>
+    </w:p>
+    <w:p>
+      <w:pPr>
+        <w:spacing w:before="0" w:after="0" w:line="360" w:lineRule="auto"/>
+        <w:ind w:firstLine="851"/>
+        <w:rPr>
+          <w:lang w:val="en-US"/>
+        </w:rPr>
+      </w:pPr>
+    </w:p>
+    <w:p>
+      <w:pPr>
+        <w:pStyle w:val="31"/>
+        <w:rPr>
+          <w:lang w:val="en-US"/>
+        </w:rPr>
+      </w:pPr>
+      <w:r>
+        <w:rPr>
+          <w:lang w:val="en-US"/>
+        </w:rPr>
+        <w:t>Hangouts</w:t>
+      </w:r>
+    </w:p>
+    <w:p>
+      <w:pPr>
+        <w:spacing w:before="0" w:after="0" w:line="360" w:lineRule="auto"/>
+        <w:ind w:firstLine="851"/>
+        <w:rPr>
+          <w:lang w:val="en-US"/>
+        </w:rPr>
+      </w:pPr>
+    </w:p>
+    <w:p>
+      <w:pPr>
+        <w:spacing w:before="0" w:after="0" w:line="360" w:lineRule="auto"/>
+        <w:ind w:firstLine="851"/>
+        <w:rPr>
+          <w:lang w:val="en-US"/>
+        </w:rPr>
+      </w:pPr>
+    </w:p>
+    <w:p>
+      <w:pPr>
+        <w:pStyle w:val="31"/>
+        <w:rPr>
+          <w:lang w:val="en-US"/>
+        </w:rPr>
+      </w:pPr>
+      <w:r>
+        <w:rPr>
+          <w:lang w:val="en-US"/>
+        </w:rPr>
+        <w:t>Torrent</w:t>
+      </w:r>
+    </w:p>
+    <w:p>
+      <w:pPr>
+        <w:spacing w:before="0" w:after="0" w:line="360" w:lineRule="auto"/>
+        <w:ind w:firstLine="851"/>
+        <w:rPr>
+          <w:lang w:val="en-US"/>
+        </w:rPr>
+      </w:pPr>
+    </w:p>
+    <w:p>
+      <w:pPr>
+        <w:spacing w:before="0" w:after="0" w:line="360" w:lineRule="auto"/>
+        <w:ind w:firstLine="851"/>
+        <w:rPr>
+          <w:lang w:val="en-US"/>
+        </w:rPr>
+      </w:pPr>
+    </w:p>
+    <w:p>
+      <w:pPr>
+        <w:spacing w:before="0" w:after="0" w:line="360" w:lineRule="auto"/>
+        <w:ind w:firstLine="851"/>
+        <w:rPr>
+          <w:lang w:val="en-US"/>
+        </w:rPr>
+      </w:pPr>
+    </w:p>
+    <w:p>
+      <w:pPr>
+        <w:spacing w:before="0" w:after="0" w:line="360" w:lineRule="auto"/>
         <w:ind w:firstLine="851"/>
         <w:rPr>
           <w:lang w:val="en-US"/>
@@ -1051,7 +1492,55 @@
           <w:shd w:val="clear" w:color="auto" w:fill="FFFFFF"/>
           <w:lang w:val="en-US"/>
         </w:rPr>
-        <w:t>4.5.1 Що таке засоби масової комунікації?</w:t>
+        <w:t xml:space="preserve">4.5.1 Що </w:t>
+      </w:r>
+      <w:proofErr w:type="spellStart"/>
+      <w:r>
+        <w:rPr>
+          <w:shd w:val="clear" w:color="auto" w:fill="FFFFFF"/>
+          <w:lang w:val="en-US"/>
+        </w:rPr>
+        <w:t>таке</w:t>
+      </w:r>
+      <w:proofErr w:type="spellEnd"/>
+      <w:r>
+        <w:rPr>
+          <w:shd w:val="clear" w:color="auto" w:fill="FFFFFF"/>
+          <w:lang w:val="en-US"/>
+        </w:rPr>
+        <w:t xml:space="preserve"> </w:t>
+      </w:r>
+      <w:proofErr w:type="spellStart"/>
+      <w:r>
+        <w:rPr>
+          <w:shd w:val="clear" w:color="auto" w:fill="FFFFFF"/>
+          <w:lang w:val="en-US"/>
+        </w:rPr>
+        <w:t>засоби</w:t>
+      </w:r>
+      <w:proofErr w:type="spellEnd"/>
+      <w:r>
+        <w:rPr>
+          <w:shd w:val="clear" w:color="auto" w:fill="FFFFFF"/>
+          <w:lang w:val="en-US"/>
+        </w:rPr>
+        <w:t xml:space="preserve"> </w:t>
+      </w:r>
+      <w:proofErr w:type="spellStart"/>
+      <w:r>
+        <w:rPr>
+          <w:shd w:val="clear" w:color="auto" w:fill="FFFFFF"/>
+          <w:lang w:val="en-US"/>
+        </w:rPr>
+        <w:t>масової</w:t>
+      </w:r>
+      <w:proofErr w:type="spellEnd"/>
+      <w:r>
+        <w:rPr>
+          <w:shd w:val="clear" w:color="auto" w:fill="FFFFFF"/>
+          <w:lang w:val="en-US"/>
+        </w:rPr>
+        <w:t xml:space="preserve"> комунікації?</w:t>
       </w:r>
     </w:p>
     <w:p>
@@ -1073,12 +1562,453 @@
           <w:lang w:val="en-US"/>
         </w:rPr>
       </w:pPr>
-      <w:r>
-        <w:rPr>
-          <w:shd w:val="clear" w:color="auto" w:fill="FFFFFF"/>
-          <w:lang w:val="en-US"/>
-        </w:rPr>
-        <w:t>Засоби масової комунікації - це спеціальні програмні засоби, які дозволяють передавати інформацію групі людей одночасно. До таких засобів належать системи миттєвого обміну повідомленнями, додатки VoIP (voice over IP, технологія передачі медіа-даних в реальному часі за допомогою сімейства протоколів TCP/IP) та інші програмні засоби. Вони є ефективним інструментарієм передачі необхідної інформації клієнтам, колегам та друзям.</w:t>
+      <w:proofErr w:type="spellStart"/>
+      <w:r>
+        <w:rPr>
+          <w:shd w:val="clear" w:color="auto" w:fill="FFFFFF"/>
+          <w:lang w:val="en-US"/>
+        </w:rPr>
+        <w:t>Засоби</w:t>
+      </w:r>
+      <w:proofErr w:type="spellEnd"/>
+      <w:r>
+        <w:rPr>
+          <w:shd w:val="clear" w:color="auto" w:fill="FFFFFF"/>
+          <w:lang w:val="en-US"/>
+        </w:rPr>
+        <w:t xml:space="preserve"> </w:t>
+      </w:r>
+      <w:proofErr w:type="spellStart"/>
+      <w:r>
+        <w:rPr>
+          <w:shd w:val="clear" w:color="auto" w:fill="FFFFFF"/>
+          <w:lang w:val="en-US"/>
+        </w:rPr>
+        <w:t>масової</w:t>
+      </w:r>
+      <w:proofErr w:type="spellEnd"/>
+      <w:r>
+        <w:rPr>
+          <w:shd w:val="clear" w:color="auto" w:fill="FFFFFF"/>
+          <w:lang w:val="en-US"/>
+        </w:rPr>
+        <w:t xml:space="preserve"> комунікації - це </w:t>
+      </w:r>
+      <w:proofErr w:type="spellStart"/>
+      <w:r>
+        <w:rPr>
+          <w:shd w:val="clear" w:color="auto" w:fill="FFFFFF"/>
+          <w:lang w:val="en-US"/>
+        </w:rPr>
+        <w:t>спеціальні</w:t>
+      </w:r>
+      <w:proofErr w:type="spellEnd"/>
+      <w:r>
+        <w:rPr>
+          <w:shd w:val="clear" w:color="auto" w:fill="FFFFFF"/>
+          <w:lang w:val="en-US"/>
+        </w:rPr>
+        <w:t xml:space="preserve"> </w:t>
+      </w:r>
+      <w:proofErr w:type="spellStart"/>
+      <w:r>
+        <w:rPr>
+          <w:shd w:val="clear" w:color="auto" w:fill="FFFFFF"/>
+          <w:lang w:val="en-US"/>
+        </w:rPr>
+        <w:t>програмні</w:t>
+      </w:r>
+      <w:proofErr w:type="spellEnd"/>
+      <w:r>
+        <w:rPr>
+          <w:shd w:val="clear" w:color="auto" w:fill="FFFFFF"/>
+          <w:lang w:val="en-US"/>
+        </w:rPr>
+        <w:t xml:space="preserve"> </w:t>
+      </w:r>
+      <w:proofErr w:type="spellStart"/>
+      <w:r>
+        <w:rPr>
+          <w:shd w:val="clear" w:color="auto" w:fill="FFFFFF"/>
+          <w:lang w:val="en-US"/>
+        </w:rPr>
+        <w:t>засоби</w:t>
+      </w:r>
+      <w:proofErr w:type="spellEnd"/>
+      <w:r>
+        <w:rPr>
+          <w:shd w:val="clear" w:color="auto" w:fill="FFFFFF"/>
+          <w:lang w:val="en-US"/>
+        </w:rPr>
+        <w:t xml:space="preserve">, які </w:t>
+      </w:r>
+      <w:proofErr w:type="spellStart"/>
+      <w:r>
+        <w:rPr>
+          <w:shd w:val="clear" w:color="auto" w:fill="FFFFFF"/>
+          <w:lang w:val="en-US"/>
+        </w:rPr>
+        <w:t>дозволяють</w:t>
+      </w:r>
+      <w:proofErr w:type="spellEnd"/>
+      <w:r>
+        <w:rPr>
+          <w:shd w:val="clear" w:color="auto" w:fill="FFFFFF"/>
+          <w:lang w:val="en-US"/>
+        </w:rPr>
+        <w:t xml:space="preserve"> </w:t>
+      </w:r>
+      <w:proofErr w:type="spellStart"/>
+      <w:r>
+        <w:rPr>
+          <w:shd w:val="clear" w:color="auto" w:fill="FFFFFF"/>
+          <w:lang w:val="en-US"/>
+        </w:rPr>
+        <w:t>передавати</w:t>
+      </w:r>
+      <w:proofErr w:type="spellEnd"/>
+      <w:r>
+        <w:rPr>
+          <w:shd w:val="clear" w:color="auto" w:fill="FFFFFF"/>
+          <w:lang w:val="en-US"/>
+        </w:rPr>
+        <w:t xml:space="preserve"> інформацію </w:t>
+      </w:r>
+      <w:proofErr w:type="spellStart"/>
+      <w:r>
+        <w:rPr>
+          <w:shd w:val="clear" w:color="auto" w:fill="FFFFFF"/>
+          <w:lang w:val="en-US"/>
+        </w:rPr>
+        <w:t>групі</w:t>
+      </w:r>
+      <w:proofErr w:type="spellEnd"/>
+      <w:r>
+        <w:rPr>
+          <w:shd w:val="clear" w:color="auto" w:fill="FFFFFF"/>
+          <w:lang w:val="en-US"/>
+        </w:rPr>
+        <w:t xml:space="preserve"> людей </w:t>
+      </w:r>
+      <w:proofErr w:type="spellStart"/>
+      <w:r>
+        <w:rPr>
+          <w:shd w:val="clear" w:color="auto" w:fill="FFFFFF"/>
+          <w:lang w:val="en-US"/>
+        </w:rPr>
+        <w:t>одночасно</w:t>
+      </w:r>
+      <w:proofErr w:type="spellEnd"/>
+      <w:r>
+        <w:rPr>
+          <w:shd w:val="clear" w:color="auto" w:fill="FFFFFF"/>
+          <w:lang w:val="en-US"/>
+        </w:rPr>
+        <w:t xml:space="preserve">. До таких засобів </w:t>
+      </w:r>
+      <w:proofErr w:type="spellStart"/>
+      <w:r>
+        <w:rPr>
+          <w:shd w:val="clear" w:color="auto" w:fill="FFFFFF"/>
+          <w:lang w:val="en-US"/>
+        </w:rPr>
+        <w:t>належать</w:t>
+      </w:r>
+      <w:proofErr w:type="spellEnd"/>
+      <w:r>
+        <w:rPr>
+          <w:shd w:val="clear" w:color="auto" w:fill="FFFFFF"/>
+          <w:lang w:val="en-US"/>
+        </w:rPr>
+        <w:t xml:space="preserve"> </w:t>
+      </w:r>
+      <w:proofErr w:type="spellStart"/>
+      <w:r>
+        <w:rPr>
+          <w:shd w:val="clear" w:color="auto" w:fill="FFFFFF"/>
+          <w:lang w:val="en-US"/>
+        </w:rPr>
+        <w:t>системи</w:t>
+      </w:r>
+      <w:proofErr w:type="spellEnd"/>
+      <w:r>
+        <w:rPr>
+          <w:shd w:val="clear" w:color="auto" w:fill="FFFFFF"/>
+          <w:lang w:val="en-US"/>
+        </w:rPr>
+        <w:t xml:space="preserve"> </w:t>
+      </w:r>
+      <w:proofErr w:type="spellStart"/>
+      <w:r>
+        <w:rPr>
+          <w:shd w:val="clear" w:color="auto" w:fill="FFFFFF"/>
+          <w:lang w:val="en-US"/>
+        </w:rPr>
+        <w:t>миттєвого</w:t>
+      </w:r>
+      <w:proofErr w:type="spellEnd"/>
+      <w:r>
+        <w:rPr>
+          <w:shd w:val="clear" w:color="auto" w:fill="FFFFFF"/>
+          <w:lang w:val="en-US"/>
+        </w:rPr>
+        <w:t xml:space="preserve"> обміну </w:t>
+      </w:r>
+      <w:proofErr w:type="spellStart"/>
+      <w:r>
+        <w:rPr>
+          <w:shd w:val="clear" w:color="auto" w:fill="FFFFFF"/>
+          <w:lang w:val="en-US"/>
+        </w:rPr>
+        <w:t>повідомленнями</w:t>
+      </w:r>
+      <w:proofErr w:type="spellEnd"/>
+      <w:r>
+        <w:rPr>
+          <w:shd w:val="clear" w:color="auto" w:fill="FFFFFF"/>
+          <w:lang w:val="en-US"/>
+        </w:rPr>
+        <w:t xml:space="preserve">, </w:t>
+      </w:r>
+      <w:proofErr w:type="spellStart"/>
+      <w:r>
+        <w:rPr>
+          <w:shd w:val="clear" w:color="auto" w:fill="FFFFFF"/>
+          <w:lang w:val="en-US"/>
+        </w:rPr>
+        <w:t>додатки</w:t>
+      </w:r>
+      <w:proofErr w:type="spellEnd"/>
+      <w:r>
+        <w:rPr>
+          <w:shd w:val="clear" w:color="auto" w:fill="FFFFFF"/>
+          <w:lang w:val="en-US"/>
+        </w:rPr>
+        <w:t xml:space="preserve"> VoIP (voice over IP, </w:t>
+      </w:r>
+      <w:proofErr w:type="spellStart"/>
+      <w:r>
+        <w:rPr>
+          <w:shd w:val="clear" w:color="auto" w:fill="FFFFFF"/>
+          <w:lang w:val="en-US"/>
+        </w:rPr>
+        <w:t>технологія</w:t>
+      </w:r>
+      <w:proofErr w:type="spellEnd"/>
+      <w:r>
+        <w:rPr>
+          <w:shd w:val="clear" w:color="auto" w:fill="FFFFFF"/>
+          <w:lang w:val="en-US"/>
+        </w:rPr>
+        <w:t xml:space="preserve"> передачі медіа-даних в </w:t>
+      </w:r>
+      <w:proofErr w:type="spellStart"/>
+      <w:r>
+        <w:rPr>
+          <w:shd w:val="clear" w:color="auto" w:fill="FFFFFF"/>
+          <w:lang w:val="en-US"/>
+        </w:rPr>
+        <w:t>реальному</w:t>
+      </w:r>
+      <w:proofErr w:type="spellEnd"/>
+      <w:r>
+        <w:rPr>
+          <w:shd w:val="clear" w:color="auto" w:fill="FFFFFF"/>
+          <w:lang w:val="en-US"/>
+        </w:rPr>
+        <w:t xml:space="preserve"> </w:t>
+      </w:r>
+      <w:proofErr w:type="spellStart"/>
+      <w:r>
+        <w:rPr>
+          <w:shd w:val="clear" w:color="auto" w:fill="FFFFFF"/>
+          <w:lang w:val="en-US"/>
+        </w:rPr>
+        <w:t>часі</w:t>
+      </w:r>
+      <w:proofErr w:type="spellEnd"/>
+      <w:r>
+        <w:rPr>
+          <w:shd w:val="clear" w:color="auto" w:fill="FFFFFF"/>
+          <w:lang w:val="en-US"/>
+        </w:rPr>
+        <w:t xml:space="preserve"> за допомогою </w:t>
+      </w:r>
+      <w:proofErr w:type="spellStart"/>
+      <w:r>
+        <w:rPr>
+          <w:shd w:val="clear" w:color="auto" w:fill="FFFFFF"/>
+          <w:lang w:val="en-US"/>
+        </w:rPr>
+        <w:t>сімейства</w:t>
+      </w:r>
+      <w:proofErr w:type="spellEnd"/>
+      <w:r>
+        <w:rPr>
+          <w:shd w:val="clear" w:color="auto" w:fill="FFFFFF"/>
+          <w:lang w:val="en-US"/>
+        </w:rPr>
+        <w:t xml:space="preserve"> </w:t>
+      </w:r>
+      <w:proofErr w:type="spellStart"/>
+      <w:r>
+        <w:rPr>
+          <w:shd w:val="clear" w:color="auto" w:fill="FFFFFF"/>
+          <w:lang w:val="en-US"/>
+        </w:rPr>
+        <w:t>протоколів</w:t>
+      </w:r>
+      <w:proofErr w:type="spellEnd"/>
+      <w:r>
+        <w:rPr>
+          <w:shd w:val="clear" w:color="auto" w:fill="FFFFFF"/>
+          <w:lang w:val="en-US"/>
+        </w:rPr>
+        <w:t xml:space="preserve"> TCP/IP) та інші </w:t>
+      </w:r>
+      <w:proofErr w:type="spellStart"/>
+      <w:r>
+        <w:rPr>
+          <w:shd w:val="clear" w:color="auto" w:fill="FFFFFF"/>
+          <w:lang w:val="en-US"/>
+        </w:rPr>
+        <w:t>програмні</w:t>
+      </w:r>
+      <w:proofErr w:type="spellEnd"/>
+      <w:r>
+        <w:rPr>
+          <w:shd w:val="clear" w:color="auto" w:fill="FFFFFF"/>
+          <w:lang w:val="en-US"/>
+        </w:rPr>
+        <w:t xml:space="preserve"> </w:t>
+      </w:r>
+      <w:proofErr w:type="spellStart"/>
+      <w:r>
+        <w:rPr>
+          <w:shd w:val="clear" w:color="auto" w:fill="FFFFFF"/>
+          <w:lang w:val="en-US"/>
+        </w:rPr>
+        <w:t>засоби</w:t>
+      </w:r>
+      <w:proofErr w:type="spellEnd"/>
+      <w:r>
+        <w:rPr>
+          <w:shd w:val="clear" w:color="auto" w:fill="FFFFFF"/>
+          <w:lang w:val="en-US"/>
+        </w:rPr>
+        <w:t xml:space="preserve">. </w:t>
+      </w:r>
+      <w:proofErr w:type="spellStart"/>
+      <w:r>
+        <w:rPr>
+          <w:shd w:val="clear" w:color="auto" w:fill="FFFFFF"/>
+          <w:lang w:val="en-US"/>
+        </w:rPr>
+        <w:t>Вони</w:t>
+      </w:r>
+      <w:proofErr w:type="spellEnd"/>
+      <w:r>
+        <w:rPr>
+          <w:shd w:val="clear" w:color="auto" w:fill="FFFFFF"/>
+          <w:lang w:val="en-US"/>
+        </w:rPr>
+        <w:t xml:space="preserve"> є </w:t>
+      </w:r>
+      <w:proofErr w:type="spellStart"/>
+      <w:r>
+        <w:rPr>
+          <w:shd w:val="clear" w:color="auto" w:fill="FFFFFF"/>
+          <w:lang w:val="en-US"/>
+        </w:rPr>
+        <w:t>ефективним</w:t>
+      </w:r>
+      <w:proofErr w:type="spellEnd"/>
+      <w:r>
+        <w:rPr>
+          <w:shd w:val="clear" w:color="auto" w:fill="FFFFFF"/>
+          <w:lang w:val="en-US"/>
+        </w:rPr>
+        <w:t xml:space="preserve"> </w:t>
+      </w:r>
+      <w:proofErr w:type="spellStart"/>
+      <w:r>
+        <w:rPr>
+          <w:shd w:val="clear" w:color="auto" w:fill="FFFFFF"/>
+          <w:lang w:val="en-US"/>
+        </w:rPr>
+        <w:t>інструментарієм</w:t>
+      </w:r>
+      <w:proofErr w:type="spellEnd"/>
+      <w:r>
+        <w:rPr>
+          <w:shd w:val="clear" w:color="auto" w:fill="FFFFFF"/>
+          <w:lang w:val="en-US"/>
+        </w:rPr>
+        <w:t xml:space="preserve"> передачі </w:t>
+      </w:r>
+      <w:proofErr w:type="spellStart"/>
+      <w:r>
+        <w:rPr>
+          <w:shd w:val="clear" w:color="auto" w:fill="FFFFFF"/>
+          <w:lang w:val="en-US"/>
+        </w:rPr>
+        <w:t>необхідної</w:t>
+      </w:r>
+      <w:proofErr w:type="spellEnd"/>
+      <w:r>
+        <w:rPr>
+          <w:shd w:val="clear" w:color="auto" w:fill="FFFFFF"/>
+          <w:lang w:val="en-US"/>
+        </w:rPr>
+        <w:t xml:space="preserve"> інформації </w:t>
+      </w:r>
+      <w:proofErr w:type="spellStart"/>
+      <w:r>
+        <w:rPr>
+          <w:shd w:val="clear" w:color="auto" w:fill="FFFFFF"/>
+          <w:lang w:val="en-US"/>
+        </w:rPr>
+        <w:t>клієнтам</w:t>
+      </w:r>
+      <w:proofErr w:type="spellEnd"/>
+      <w:r>
+        <w:rPr>
+          <w:shd w:val="clear" w:color="auto" w:fill="FFFFFF"/>
+          <w:lang w:val="en-US"/>
+        </w:rPr>
+        <w:t xml:space="preserve">, </w:t>
+      </w:r>
+      <w:proofErr w:type="spellStart"/>
+      <w:r>
+        <w:rPr>
+          <w:shd w:val="clear" w:color="auto" w:fill="FFFFFF"/>
+          <w:lang w:val="en-US"/>
+        </w:rPr>
+        <w:t>колегам</w:t>
+      </w:r>
+      <w:proofErr w:type="spellEnd"/>
+      <w:r>
+        <w:rPr>
+          <w:shd w:val="clear" w:color="auto" w:fill="FFFFFF"/>
+          <w:lang w:val="en-US"/>
+        </w:rPr>
+        <w:t xml:space="preserve"> та </w:t>
+      </w:r>
+      <w:proofErr w:type="spellStart"/>
+      <w:r>
+        <w:rPr>
+          <w:shd w:val="clear" w:color="auto" w:fill="FFFFFF"/>
+          <w:lang w:val="en-US"/>
+        </w:rPr>
+        <w:t>друзям</w:t>
+      </w:r>
+      <w:proofErr w:type="spellEnd"/>
+      <w:r>
+        <w:rPr>
+          <w:shd w:val="clear" w:color="auto" w:fill="FFFFFF"/>
+          <w:lang w:val="en-US"/>
+        </w:rPr>
+        <w:t>.</w:t>
       </w:r>
     </w:p>
     <w:p>
@@ -1104,7 +2034,103 @@
           <w:shd w:val="clear" w:color="auto" w:fill="FFFFFF"/>
           <w:lang w:val="en-US"/>
         </w:rPr>
-        <w:t>4.5.2 Назвіть найпоширеніші на даний момент програми масової комунікації</w:t>
+        <w:t xml:space="preserve">4.5.2 </w:t>
+      </w:r>
+      <w:proofErr w:type="spellStart"/>
+      <w:r>
+        <w:rPr>
+          <w:shd w:val="clear" w:color="auto" w:fill="FFFFFF"/>
+          <w:lang w:val="en-US"/>
+        </w:rPr>
+        <w:t>Назвіть</w:t>
+      </w:r>
+      <w:proofErr w:type="spellEnd"/>
+      <w:r>
+        <w:rPr>
+          <w:shd w:val="clear" w:color="auto" w:fill="FFFFFF"/>
+          <w:lang w:val="en-US"/>
+        </w:rPr>
+        <w:t xml:space="preserve"> </w:t>
+      </w:r>
+      <w:proofErr w:type="spellStart"/>
+      <w:r>
+        <w:rPr>
+          <w:shd w:val="clear" w:color="auto" w:fill="FFFFFF"/>
+          <w:lang w:val="en-US"/>
+        </w:rPr>
+        <w:t>найпоширеніші</w:t>
+      </w:r>
+      <w:proofErr w:type="spellEnd"/>
+      <w:r>
+        <w:rPr>
+          <w:shd w:val="clear" w:color="auto" w:fill="FFFFFF"/>
+          <w:lang w:val="en-US"/>
+        </w:rPr>
+        <w:t xml:space="preserve"> на </w:t>
+      </w:r>
+      <w:proofErr w:type="spellStart"/>
+      <w:r>
+        <w:rPr>
+          <w:shd w:val="clear" w:color="auto" w:fill="FFFFFF"/>
+          <w:lang w:val="en-US"/>
+        </w:rPr>
+        <w:t>даний</w:t>
+      </w:r>
+      <w:proofErr w:type="spellEnd"/>
+      <w:r>
+        <w:rPr>
+          <w:shd w:val="clear" w:color="auto" w:fill="FFFFFF"/>
+          <w:lang w:val="en-US"/>
+        </w:rPr>
+        <w:t xml:space="preserve"> </w:t>
+      </w:r>
+      <w:proofErr w:type="spellStart"/>
+      <w:r>
+        <w:rPr>
+          <w:shd w:val="clear" w:color="auto" w:fill="FFFFFF"/>
+          <w:lang w:val="en-US"/>
+        </w:rPr>
+        <w:t>момент</w:t>
+      </w:r>
+      <w:proofErr w:type="spellEnd"/>
+      <w:r>
+        <w:rPr>
+          <w:shd w:val="clear" w:color="auto" w:fill="FFFFFF"/>
+          <w:lang w:val="en-US"/>
+        </w:rPr>
+        <w:t xml:space="preserve"> </w:t>
+      </w:r>
+      <w:proofErr w:type="spellStart"/>
+      <w:r>
+        <w:rPr>
+          <w:shd w:val="clear" w:color="auto" w:fill="FFFFFF"/>
+          <w:lang w:val="en-US"/>
+        </w:rPr>
+        <w:t>програми</w:t>
+      </w:r>
+      <w:proofErr w:type="spellEnd"/>
+      <w:r>
+        <w:rPr>
+          <w:shd w:val="clear" w:color="auto" w:fill="FFFFFF"/>
+          <w:lang w:val="en-US"/>
+        </w:rPr>
+        <w:t xml:space="preserve"> </w:t>
+      </w:r>
+      <w:proofErr w:type="spellStart"/>
+      <w:r>
+        <w:rPr>
+          <w:shd w:val="clear" w:color="auto" w:fill="FFFFFF"/>
+          <w:lang w:val="en-US"/>
+        </w:rPr>
+        <w:t>масової</w:t>
+      </w:r>
+      <w:proofErr w:type="spellEnd"/>
+      <w:r>
+        <w:rPr>
+          <w:shd w:val="clear" w:color="auto" w:fill="FFFFFF"/>
+          <w:lang w:val="en-US"/>
+        </w:rPr>
+        <w:t xml:space="preserve"> комунікації</w:t>
       </w:r>
     </w:p>
     <w:p>
@@ -1126,12 +2152,117 @@
           <w:lang w:val="en-US"/>
         </w:rPr>
       </w:pPr>
-      <w:r>
-        <w:rPr>
-          <w:shd w:val="clear" w:color="auto" w:fill="FFFFFF"/>
-          <w:lang w:val="en-US"/>
-        </w:rPr>
-        <w:t>Найбільш популярними з розповсюджених на даний момент програмних засобів масової комунікації є Hangouts, Viber, Skype, WhatsApp, ICQ, QIP, Miranda тощо.</w:t>
+      <w:proofErr w:type="spellStart"/>
+      <w:r>
+        <w:rPr>
+          <w:shd w:val="clear" w:color="auto" w:fill="FFFFFF"/>
+          <w:lang w:val="en-US"/>
+        </w:rPr>
+        <w:t>Найбільш</w:t>
+      </w:r>
+      <w:proofErr w:type="spellEnd"/>
+      <w:r>
+        <w:rPr>
+          <w:shd w:val="clear" w:color="auto" w:fill="FFFFFF"/>
+          <w:lang w:val="en-US"/>
+        </w:rPr>
+        <w:t xml:space="preserve"> </w:t>
+      </w:r>
+      <w:proofErr w:type="spellStart"/>
+      <w:r>
+        <w:rPr>
+          <w:shd w:val="clear" w:color="auto" w:fill="FFFFFF"/>
+          <w:lang w:val="en-US"/>
+        </w:rPr>
+        <w:t>популярними</w:t>
+      </w:r>
+      <w:proofErr w:type="spellEnd"/>
+      <w:r>
+        <w:rPr>
+          <w:shd w:val="clear" w:color="auto" w:fill="FFFFFF"/>
+          <w:lang w:val="en-US"/>
+        </w:rPr>
+        <w:t xml:space="preserve"> з </w:t>
+      </w:r>
+      <w:proofErr w:type="spellStart"/>
+      <w:r>
+        <w:rPr>
+          <w:shd w:val="clear" w:color="auto" w:fill="FFFFFF"/>
+          <w:lang w:val="en-US"/>
+        </w:rPr>
+        <w:t>розповсюджених</w:t>
+      </w:r>
+      <w:proofErr w:type="spellEnd"/>
+      <w:r>
+        <w:rPr>
+          <w:shd w:val="clear" w:color="auto" w:fill="FFFFFF"/>
+          <w:lang w:val="en-US"/>
+        </w:rPr>
+        <w:t xml:space="preserve"> на </w:t>
+      </w:r>
+      <w:proofErr w:type="spellStart"/>
+      <w:r>
+        <w:rPr>
+          <w:shd w:val="clear" w:color="auto" w:fill="FFFFFF"/>
+          <w:lang w:val="en-US"/>
+        </w:rPr>
+        <w:t>даний</w:t>
+      </w:r>
+      <w:proofErr w:type="spellEnd"/>
+      <w:r>
+        <w:rPr>
+          <w:shd w:val="clear" w:color="auto" w:fill="FFFFFF"/>
+          <w:lang w:val="en-US"/>
+        </w:rPr>
+        <w:t xml:space="preserve"> </w:t>
+      </w:r>
+      <w:proofErr w:type="spellStart"/>
+      <w:r>
+        <w:rPr>
+          <w:shd w:val="clear" w:color="auto" w:fill="FFFFFF"/>
+          <w:lang w:val="en-US"/>
+        </w:rPr>
+        <w:t>момент</w:t>
+      </w:r>
+      <w:proofErr w:type="spellEnd"/>
+      <w:r>
+        <w:rPr>
+          <w:shd w:val="clear" w:color="auto" w:fill="FFFFFF"/>
+          <w:lang w:val="en-US"/>
+        </w:rPr>
+        <w:t xml:space="preserve"> </w:t>
+      </w:r>
+      <w:proofErr w:type="spellStart"/>
+      <w:r>
+        <w:rPr>
+          <w:shd w:val="clear" w:color="auto" w:fill="FFFFFF"/>
+          <w:lang w:val="en-US"/>
+        </w:rPr>
+        <w:t>програмних</w:t>
+      </w:r>
+      <w:proofErr w:type="spellEnd"/>
+      <w:r>
+        <w:rPr>
+          <w:shd w:val="clear" w:color="auto" w:fill="FFFFFF"/>
+          <w:lang w:val="en-US"/>
+        </w:rPr>
+        <w:t xml:space="preserve"> засобів </w:t>
+      </w:r>
+      <w:proofErr w:type="spellStart"/>
+      <w:r>
+        <w:rPr>
+          <w:shd w:val="clear" w:color="auto" w:fill="FFFFFF"/>
+          <w:lang w:val="en-US"/>
+        </w:rPr>
+        <w:t>масової</w:t>
+      </w:r>
+      <w:proofErr w:type="spellEnd"/>
+      <w:r>
+        <w:rPr>
+          <w:shd w:val="clear" w:color="auto" w:fill="FFFFFF"/>
+          <w:lang w:val="en-US"/>
+        </w:rPr>
+        <w:t xml:space="preserve"> комунікації є Hangouts, Viber, Skype, WhatsApp, ICQ, QIP, Miranda тощо.</w:t>
       </w:r>
     </w:p>
     <w:p>
@@ -1157,7 +2288,55 @@
           <w:shd w:val="clear" w:color="auto" w:fill="FFFFFF"/>
           <w:lang w:val="en-US"/>
         </w:rPr>
-        <w:t>4.5.3 Опишіть функціональні можливості Slack та Skype</w:t>
+        <w:t xml:space="preserve">4.5.3 </w:t>
+      </w:r>
+      <w:proofErr w:type="spellStart"/>
+      <w:r>
+        <w:rPr>
+          <w:shd w:val="clear" w:color="auto" w:fill="FFFFFF"/>
+          <w:lang w:val="en-US"/>
+        </w:rPr>
+        <w:t>Опишіть</w:t>
+      </w:r>
+      <w:proofErr w:type="spellEnd"/>
+      <w:r>
+        <w:rPr>
+          <w:shd w:val="clear" w:color="auto" w:fill="FFFFFF"/>
+          <w:lang w:val="en-US"/>
+        </w:rPr>
+        <w:t xml:space="preserve"> </w:t>
+      </w:r>
+      <w:proofErr w:type="spellStart"/>
+      <w:r>
+        <w:rPr>
+          <w:shd w:val="clear" w:color="auto" w:fill="FFFFFF"/>
+          <w:lang w:val="en-US"/>
+        </w:rPr>
+        <w:t>функціональні</w:t>
+      </w:r>
+      <w:proofErr w:type="spellEnd"/>
+      <w:r>
+        <w:rPr>
+          <w:shd w:val="clear" w:color="auto" w:fill="FFFFFF"/>
+          <w:lang w:val="en-US"/>
+        </w:rPr>
+        <w:t xml:space="preserve"> </w:t>
+      </w:r>
+      <w:proofErr w:type="spellStart"/>
+      <w:r>
+        <w:rPr>
+          <w:shd w:val="clear" w:color="auto" w:fill="FFFFFF"/>
+          <w:lang w:val="en-US"/>
+        </w:rPr>
+        <w:t>можливості</w:t>
+      </w:r>
+      <w:proofErr w:type="spellEnd"/>
+      <w:r>
+        <w:rPr>
+          <w:shd w:val="clear" w:color="auto" w:fill="FFFFFF"/>
+          <w:lang w:val="en-US"/>
+        </w:rPr>
+        <w:t xml:space="preserve"> Slack та Skype</w:t>
       </w:r>
     </w:p>
     <w:p>
@@ -1184,7 +2363,343 @@
           <w:shd w:val="clear" w:color="auto" w:fill="FFFFFF"/>
           <w:lang w:val="en-US"/>
         </w:rPr>
-        <w:t>Slack - це програма масової комунікації, яка надає можливості для командної роботи. Вона має інтеграцію з іншими сервісами, такими як Google Drive, Dropbox, Trello та іншими. Користувач може працювати в декількох командах одночасно та використовувати різноманітні сценарії застосування для командної роботи.</w:t>
+        <w:t xml:space="preserve">Slack - це програма </w:t>
+      </w:r>
+      <w:proofErr w:type="spellStart"/>
+      <w:r>
+        <w:rPr>
+          <w:shd w:val="clear" w:color="auto" w:fill="FFFFFF"/>
+          <w:lang w:val="en-US"/>
+        </w:rPr>
+        <w:t>масової</w:t>
+      </w:r>
+      <w:proofErr w:type="spellEnd"/>
+      <w:r>
+        <w:rPr>
+          <w:shd w:val="clear" w:color="auto" w:fill="FFFFFF"/>
+          <w:lang w:val="en-US"/>
+        </w:rPr>
+        <w:t xml:space="preserve"> комунікації, </w:t>
+      </w:r>
+      <w:proofErr w:type="spellStart"/>
+      <w:r>
+        <w:rPr>
+          <w:shd w:val="clear" w:color="auto" w:fill="FFFFFF"/>
+          <w:lang w:val="en-US"/>
+        </w:rPr>
+        <w:t>яка</w:t>
+      </w:r>
+      <w:proofErr w:type="spellEnd"/>
+      <w:r>
+        <w:rPr>
+          <w:shd w:val="clear" w:color="auto" w:fill="FFFFFF"/>
+          <w:lang w:val="en-US"/>
+        </w:rPr>
+        <w:t xml:space="preserve"> надає </w:t>
+      </w:r>
+      <w:proofErr w:type="spellStart"/>
+      <w:r>
+        <w:rPr>
+          <w:shd w:val="clear" w:color="auto" w:fill="FFFFFF"/>
+          <w:lang w:val="en-US"/>
+        </w:rPr>
+        <w:t>можливості</w:t>
+      </w:r>
+      <w:proofErr w:type="spellEnd"/>
+      <w:r>
+        <w:rPr>
+          <w:shd w:val="clear" w:color="auto" w:fill="FFFFFF"/>
+          <w:lang w:val="en-US"/>
+        </w:rPr>
+        <w:t xml:space="preserve"> для </w:t>
+      </w:r>
+      <w:proofErr w:type="spellStart"/>
+      <w:r>
+        <w:rPr>
+          <w:shd w:val="clear" w:color="auto" w:fill="FFFFFF"/>
+          <w:lang w:val="en-US"/>
+        </w:rPr>
+        <w:t>командної</w:t>
+      </w:r>
+      <w:proofErr w:type="spellEnd"/>
+      <w:r>
+        <w:rPr>
+          <w:shd w:val="clear" w:color="auto" w:fill="FFFFFF"/>
+          <w:lang w:val="en-US"/>
+        </w:rPr>
+        <w:t xml:space="preserve"> </w:t>
+      </w:r>
+      <w:proofErr w:type="spellStart"/>
+      <w:r>
+        <w:rPr>
+          <w:shd w:val="clear" w:color="auto" w:fill="FFFFFF"/>
+          <w:lang w:val="en-US"/>
+        </w:rPr>
+        <w:t>роботи</w:t>
+      </w:r>
+      <w:proofErr w:type="spellEnd"/>
+      <w:r>
+        <w:rPr>
+          <w:shd w:val="clear" w:color="auto" w:fill="FFFFFF"/>
+          <w:lang w:val="en-US"/>
+        </w:rPr>
+        <w:t xml:space="preserve">. </w:t>
+      </w:r>
+      <w:proofErr w:type="spellStart"/>
+      <w:r>
+        <w:rPr>
+          <w:shd w:val="clear" w:color="auto" w:fill="FFFFFF"/>
+          <w:lang w:val="en-US"/>
+        </w:rPr>
+        <w:t>Вона</w:t>
+      </w:r>
+      <w:proofErr w:type="spellEnd"/>
+      <w:r>
+        <w:rPr>
+          <w:shd w:val="clear" w:color="auto" w:fill="FFFFFF"/>
+          <w:lang w:val="en-US"/>
+        </w:rPr>
+        <w:t xml:space="preserve"> </w:t>
+      </w:r>
+      <w:proofErr w:type="spellStart"/>
+      <w:r>
+        <w:rPr>
+          <w:shd w:val="clear" w:color="auto" w:fill="FFFFFF"/>
+          <w:lang w:val="en-US"/>
+        </w:rPr>
+        <w:t>має</w:t>
+      </w:r>
+      <w:proofErr w:type="spellEnd"/>
+      <w:r>
+        <w:rPr>
+          <w:shd w:val="clear" w:color="auto" w:fill="FFFFFF"/>
+          <w:lang w:val="en-US"/>
+        </w:rPr>
+        <w:t xml:space="preserve"> </w:t>
+      </w:r>
+      <w:proofErr w:type="spellStart"/>
+      <w:r>
+        <w:rPr>
+          <w:shd w:val="clear" w:color="auto" w:fill="FFFFFF"/>
+          <w:lang w:val="en-US"/>
+        </w:rPr>
+        <w:t>інтеграцію</w:t>
+      </w:r>
+      <w:proofErr w:type="spellEnd"/>
+      <w:r>
+        <w:rPr>
+          <w:shd w:val="clear" w:color="auto" w:fill="FFFFFF"/>
+          <w:lang w:val="en-US"/>
+        </w:rPr>
+        <w:t xml:space="preserve"> з іншими </w:t>
+      </w:r>
+      <w:proofErr w:type="spellStart"/>
+      <w:r>
+        <w:rPr>
+          <w:shd w:val="clear" w:color="auto" w:fill="FFFFFF"/>
+          <w:lang w:val="en-US"/>
+        </w:rPr>
+        <w:t>сервісами</w:t>
+      </w:r>
+      <w:proofErr w:type="spellEnd"/>
+      <w:r>
+        <w:rPr>
+          <w:shd w:val="clear" w:color="auto" w:fill="FFFFFF"/>
+          <w:lang w:val="en-US"/>
+        </w:rPr>
+        <w:t xml:space="preserve">, </w:t>
+      </w:r>
+      <w:proofErr w:type="spellStart"/>
+      <w:r>
+        <w:rPr>
+          <w:shd w:val="clear" w:color="auto" w:fill="FFFFFF"/>
+          <w:lang w:val="en-US"/>
+        </w:rPr>
+        <w:t>такими</w:t>
+      </w:r>
+      <w:proofErr w:type="spellEnd"/>
+      <w:r>
+        <w:rPr>
+          <w:shd w:val="clear" w:color="auto" w:fill="FFFFFF"/>
+          <w:lang w:val="en-US"/>
+        </w:rPr>
+        <w:t xml:space="preserve"> як Google Drive, Dropbox, Trello та іншими. </w:t>
+      </w:r>
+      <w:proofErr w:type="spellStart"/>
+      <w:r>
+        <w:rPr>
+          <w:shd w:val="clear" w:color="auto" w:fill="FFFFFF"/>
+          <w:lang w:val="en-US"/>
+        </w:rPr>
+        <w:t>Користувач</w:t>
+      </w:r>
+      <w:proofErr w:type="spellEnd"/>
+      <w:r>
+        <w:rPr>
+          <w:shd w:val="clear" w:color="auto" w:fill="FFFFFF"/>
+          <w:lang w:val="en-US"/>
+        </w:rPr>
+        <w:t xml:space="preserve"> може </w:t>
+      </w:r>
+      <w:proofErr w:type="spellStart"/>
+      <w:r>
+        <w:rPr>
+          <w:shd w:val="clear" w:color="auto" w:fill="FFFFFF"/>
+          <w:lang w:val="en-US"/>
+        </w:rPr>
+        <w:t>працювати</w:t>
+      </w:r>
+      <w:proofErr w:type="spellEnd"/>
+      <w:r>
+        <w:rPr>
+          <w:shd w:val="clear" w:color="auto" w:fill="FFFFFF"/>
+          <w:lang w:val="en-US"/>
+        </w:rPr>
+        <w:t xml:space="preserve"> в </w:t>
+      </w:r>
+      <w:proofErr w:type="spellStart"/>
+      <w:r>
+        <w:rPr>
+          <w:shd w:val="clear" w:color="auto" w:fill="FFFFFF"/>
+          <w:lang w:val="en-US"/>
+        </w:rPr>
+        <w:t>декількох</w:t>
+      </w:r>
+      <w:proofErr w:type="spellEnd"/>
+      <w:r>
+        <w:rPr>
+          <w:shd w:val="clear" w:color="auto" w:fill="FFFFFF"/>
+          <w:lang w:val="en-US"/>
+        </w:rPr>
+        <w:t xml:space="preserve"> </w:t>
+      </w:r>
+      <w:proofErr w:type="spellStart"/>
+      <w:r>
+        <w:rPr>
+          <w:shd w:val="clear" w:color="auto" w:fill="FFFFFF"/>
+          <w:lang w:val="en-US"/>
+        </w:rPr>
+        <w:t>командах</w:t>
+      </w:r>
+      <w:proofErr w:type="spellEnd"/>
+      <w:r>
+        <w:rPr>
+          <w:shd w:val="clear" w:color="auto" w:fill="FFFFFF"/>
+          <w:lang w:val="en-US"/>
+        </w:rPr>
+        <w:t xml:space="preserve"> </w:t>
+      </w:r>
+      <w:proofErr w:type="spellStart"/>
+      <w:r>
+        <w:rPr>
+          <w:shd w:val="clear" w:color="auto" w:fill="FFFFFF"/>
+          <w:lang w:val="en-US"/>
+        </w:rPr>
+        <w:t>одночасно</w:t>
+      </w:r>
+      <w:proofErr w:type="spellEnd"/>
+      <w:r>
+        <w:rPr>
+          <w:shd w:val="clear" w:color="auto" w:fill="FFFFFF"/>
+          <w:lang w:val="en-US"/>
+        </w:rPr>
+        <w:t xml:space="preserve"> та </w:t>
+      </w:r>
+      <w:proofErr w:type="spellStart"/>
+      <w:r>
+        <w:rPr>
+          <w:shd w:val="clear" w:color="auto" w:fill="FFFFFF"/>
+          <w:lang w:val="en-US"/>
+        </w:rPr>
+        <w:t>використовувати</w:t>
+      </w:r>
+      <w:proofErr w:type="spellEnd"/>
+      <w:r>
+        <w:rPr>
+          <w:shd w:val="clear" w:color="auto" w:fill="FFFFFF"/>
+          <w:lang w:val="en-US"/>
+        </w:rPr>
+        <w:t xml:space="preserve"> </w:t>
+      </w:r>
+      <w:proofErr w:type="spellStart"/>
+      <w:r>
+        <w:rPr>
+          <w:shd w:val="clear" w:color="auto" w:fill="FFFFFF"/>
+          <w:lang w:val="en-US"/>
+        </w:rPr>
+        <w:t>різноманітні</w:t>
+      </w:r>
+      <w:proofErr w:type="spellEnd"/>
+      <w:r>
+        <w:rPr>
+          <w:shd w:val="clear" w:color="auto" w:fill="FFFFFF"/>
+          <w:lang w:val="en-US"/>
+        </w:rPr>
+        <w:t xml:space="preserve"> </w:t>
+      </w:r>
+      <w:proofErr w:type="spellStart"/>
+      <w:r>
+        <w:rPr>
+          <w:shd w:val="clear" w:color="auto" w:fill="FFFFFF"/>
+          <w:lang w:val="en-US"/>
+        </w:rPr>
+        <w:t>сценарії</w:t>
+      </w:r>
+      <w:proofErr w:type="spellEnd"/>
+      <w:r>
+        <w:rPr>
+          <w:shd w:val="clear" w:color="auto" w:fill="FFFFFF"/>
+          <w:lang w:val="en-US"/>
+        </w:rPr>
+        <w:t xml:space="preserve"> </w:t>
+      </w:r>
+      <w:proofErr w:type="spellStart"/>
+      <w:r>
+        <w:rPr>
+          <w:shd w:val="clear" w:color="auto" w:fill="FFFFFF"/>
+          <w:lang w:val="en-US"/>
+        </w:rPr>
+        <w:t>застосування</w:t>
+      </w:r>
+      <w:proofErr w:type="spellEnd"/>
+      <w:r>
+        <w:rPr>
+          <w:shd w:val="clear" w:color="auto" w:fill="FFFFFF"/>
+          <w:lang w:val="en-US"/>
+        </w:rPr>
+        <w:t xml:space="preserve"> для </w:t>
+      </w:r>
+      <w:proofErr w:type="spellStart"/>
+      <w:r>
+        <w:rPr>
+          <w:shd w:val="clear" w:color="auto" w:fill="FFFFFF"/>
+          <w:lang w:val="en-US"/>
+        </w:rPr>
+        <w:t>командної</w:t>
+      </w:r>
+      <w:proofErr w:type="spellEnd"/>
+      <w:r>
+        <w:rPr>
+          <w:shd w:val="clear" w:color="auto" w:fill="FFFFFF"/>
+          <w:lang w:val="en-US"/>
+        </w:rPr>
+        <w:t xml:space="preserve"> </w:t>
+      </w:r>
+      <w:proofErr w:type="spellStart"/>
+      <w:r>
+        <w:rPr>
+          <w:shd w:val="clear" w:color="auto" w:fill="FFFFFF"/>
+          <w:lang w:val="en-US"/>
+        </w:rPr>
+        <w:t>роботи</w:t>
+      </w:r>
+      <w:proofErr w:type="spellEnd"/>
+      <w:r>
+        <w:rPr>
+          <w:shd w:val="clear" w:color="auto" w:fill="FFFFFF"/>
+          <w:lang w:val="en-US"/>
+        </w:rPr>
+        <w:t>.</w:t>
       </w:r>
     </w:p>
     <w:p>
@@ -1201,15 +2716,552 @@
           <w:shd w:val="clear" w:color="auto" w:fill="FFFFFF"/>
           <w:lang w:val="en-US"/>
         </w:rPr>
-        <w:t xml:space="preserve">Skype це безкоштовна програма масової комунікації, яка використовує хмарну систему для голосового та відеозв’язку між користувачами через Інтернет. Skype доступний на комп’ютерах, мобільних телефонах, планшетах тощо. Крім </w:t>
-      </w:r>
+        <w:t xml:space="preserve">Skype це </w:t>
+      </w:r>
+      <w:proofErr w:type="spellStart"/>
+      <w:r>
+        <w:rPr>
+          <w:shd w:val="clear" w:color="auto" w:fill="FFFFFF"/>
+          <w:lang w:val="en-US"/>
+        </w:rPr>
+        <w:t>безкоштовна</w:t>
+      </w:r>
+      <w:proofErr w:type="spellEnd"/>
+      <w:r>
+        <w:rPr>
+          <w:shd w:val="clear" w:color="auto" w:fill="FFFFFF"/>
+          <w:lang w:val="en-US"/>
+        </w:rPr>
+        <w:t xml:space="preserve"> програма </w:t>
+      </w:r>
+      <w:proofErr w:type="spellStart"/>
+      <w:r>
+        <w:rPr>
+          <w:shd w:val="clear" w:color="auto" w:fill="FFFFFF"/>
+          <w:lang w:val="en-US"/>
+        </w:rPr>
+        <w:t>масової</w:t>
+      </w:r>
+      <w:proofErr w:type="spellEnd"/>
+      <w:r>
+        <w:rPr>
+          <w:shd w:val="clear" w:color="auto" w:fill="FFFFFF"/>
+          <w:lang w:val="en-US"/>
+        </w:rPr>
+        <w:t xml:space="preserve"> комунікації, </w:t>
+      </w:r>
+      <w:proofErr w:type="spellStart"/>
+      <w:r>
+        <w:rPr>
+          <w:shd w:val="clear" w:color="auto" w:fill="FFFFFF"/>
+          <w:lang w:val="en-US"/>
+        </w:rPr>
+        <w:t>яка</w:t>
+      </w:r>
+      <w:proofErr w:type="spellEnd"/>
+      <w:r>
+        <w:rPr>
+          <w:shd w:val="clear" w:color="auto" w:fill="FFFFFF"/>
+          <w:lang w:val="en-US"/>
+        </w:rPr>
+        <w:t xml:space="preserve"> </w:t>
+      </w:r>
+      <w:proofErr w:type="spellStart"/>
+      <w:r>
+        <w:rPr>
+          <w:shd w:val="clear" w:color="auto" w:fill="FFFFFF"/>
+          <w:lang w:val="en-US"/>
+        </w:rPr>
+        <w:t>використовує</w:t>
+      </w:r>
+      <w:proofErr w:type="spellEnd"/>
+      <w:r>
+        <w:rPr>
+          <w:shd w:val="clear" w:color="auto" w:fill="FFFFFF"/>
+          <w:lang w:val="en-US"/>
+        </w:rPr>
+        <w:t xml:space="preserve"> </w:t>
+      </w:r>
+      <w:proofErr w:type="spellStart"/>
+      <w:r>
+        <w:rPr>
+          <w:shd w:val="clear" w:color="auto" w:fill="FFFFFF"/>
+          <w:lang w:val="en-US"/>
+        </w:rPr>
+        <w:t>хмарну</w:t>
+      </w:r>
+      <w:proofErr w:type="spellEnd"/>
+      <w:r>
+        <w:rPr>
+          <w:shd w:val="clear" w:color="auto" w:fill="FFFFFF"/>
+          <w:lang w:val="en-US"/>
+        </w:rPr>
+        <w:t xml:space="preserve"> </w:t>
+      </w:r>
+      <w:proofErr w:type="spellStart"/>
+      <w:r>
+        <w:rPr>
+          <w:shd w:val="clear" w:color="auto" w:fill="FFFFFF"/>
+          <w:lang w:val="en-US"/>
+        </w:rPr>
+        <w:t>систему</w:t>
+      </w:r>
+      <w:proofErr w:type="spellEnd"/>
+      <w:r>
+        <w:rPr>
+          <w:shd w:val="clear" w:color="auto" w:fill="FFFFFF"/>
+          <w:lang w:val="en-US"/>
+        </w:rPr>
+        <w:t xml:space="preserve"> для </w:t>
+      </w:r>
+      <w:proofErr w:type="spellStart"/>
+      <w:r>
+        <w:rPr>
+          <w:shd w:val="clear" w:color="auto" w:fill="FFFFFF"/>
+          <w:lang w:val="en-US"/>
+        </w:rPr>
+        <w:t>голосового</w:t>
+      </w:r>
+      <w:proofErr w:type="spellEnd"/>
+      <w:r>
+        <w:rPr>
+          <w:shd w:val="clear" w:color="auto" w:fill="FFFFFF"/>
+          <w:lang w:val="en-US"/>
+        </w:rPr>
+        <w:t xml:space="preserve"> та </w:t>
+      </w:r>
+      <w:proofErr w:type="spellStart"/>
+      <w:r>
+        <w:rPr>
+          <w:shd w:val="clear" w:color="auto" w:fill="FFFFFF"/>
+          <w:lang w:val="en-US"/>
+        </w:rPr>
+        <w:t>відеозв’язку</w:t>
+      </w:r>
+      <w:proofErr w:type="spellEnd"/>
+      <w:r>
+        <w:rPr>
+          <w:shd w:val="clear" w:color="auto" w:fill="FFFFFF"/>
+          <w:lang w:val="en-US"/>
+        </w:rPr>
+        <w:t xml:space="preserve"> між </w:t>
+      </w:r>
+      <w:proofErr w:type="spellStart"/>
+      <w:r>
+        <w:rPr>
+          <w:shd w:val="clear" w:color="auto" w:fill="FFFFFF"/>
+          <w:lang w:val="en-US"/>
+        </w:rPr>
+        <w:t>користувачами</w:t>
+      </w:r>
+      <w:proofErr w:type="spellEnd"/>
+      <w:r>
+        <w:rPr>
+          <w:shd w:val="clear" w:color="auto" w:fill="FFFFFF"/>
+          <w:lang w:val="en-US"/>
+        </w:rPr>
+        <w:t xml:space="preserve"> через Інтернет. Skype </w:t>
+      </w:r>
+      <w:proofErr w:type="spellStart"/>
+      <w:r>
+        <w:rPr>
+          <w:shd w:val="clear" w:color="auto" w:fill="FFFFFF"/>
+          <w:lang w:val="en-US"/>
+        </w:rPr>
+        <w:t>доступний</w:t>
+      </w:r>
+      <w:proofErr w:type="spellEnd"/>
+      <w:r>
+        <w:rPr>
+          <w:shd w:val="clear" w:color="auto" w:fill="FFFFFF"/>
+          <w:lang w:val="en-US"/>
+        </w:rPr>
+        <w:t xml:space="preserve"> на </w:t>
+      </w:r>
+      <w:proofErr w:type="spellStart"/>
+      <w:r>
+        <w:rPr>
+          <w:shd w:val="clear" w:color="auto" w:fill="FFFFFF"/>
+          <w:lang w:val="en-US"/>
+        </w:rPr>
+        <w:t>комп’ютерах</w:t>
+      </w:r>
+      <w:proofErr w:type="spellEnd"/>
+      <w:r>
+        <w:rPr>
+          <w:shd w:val="clear" w:color="auto" w:fill="FFFFFF"/>
+          <w:lang w:val="en-US"/>
+        </w:rPr>
+        <w:t xml:space="preserve">, </w:t>
+      </w:r>
+      <w:proofErr w:type="spellStart"/>
+      <w:r>
+        <w:rPr>
+          <w:shd w:val="clear" w:color="auto" w:fill="FFFFFF"/>
+          <w:lang w:val="en-US"/>
+        </w:rPr>
+        <w:t>мобільних</w:t>
+      </w:r>
+      <w:proofErr w:type="spellEnd"/>
+      <w:r>
+        <w:rPr>
+          <w:shd w:val="clear" w:color="auto" w:fill="FFFFFF"/>
+          <w:lang w:val="en-US"/>
+        </w:rPr>
+        <w:t xml:space="preserve"> </w:t>
+      </w:r>
+      <w:proofErr w:type="spellStart"/>
+      <w:r>
+        <w:rPr>
+          <w:shd w:val="clear" w:color="auto" w:fill="FFFFFF"/>
+          <w:lang w:val="en-US"/>
+        </w:rPr>
+        <w:t>телефонах</w:t>
+      </w:r>
+      <w:proofErr w:type="spellEnd"/>
+      <w:r>
+        <w:rPr>
+          <w:shd w:val="clear" w:color="auto" w:fill="FFFFFF"/>
+          <w:lang w:val="en-US"/>
+        </w:rPr>
+        <w:t xml:space="preserve">, </w:t>
+      </w:r>
+      <w:proofErr w:type="spellStart"/>
+      <w:r>
+        <w:rPr>
+          <w:shd w:val="clear" w:color="auto" w:fill="FFFFFF"/>
+          <w:lang w:val="en-US"/>
+        </w:rPr>
+        <w:t>планшетах</w:t>
+      </w:r>
+      <w:proofErr w:type="spellEnd"/>
+      <w:r>
+        <w:rPr>
+          <w:shd w:val="clear" w:color="auto" w:fill="FFFFFF"/>
+          <w:lang w:val="en-US"/>
+        </w:rPr>
+        <w:t xml:space="preserve"> тощо. </w:t>
+      </w:r>
+      <w:proofErr w:type="spellStart"/>
+      <w:r>
+        <w:rPr>
+          <w:shd w:val="clear" w:color="auto" w:fill="FFFFFF"/>
+          <w:lang w:val="en-US"/>
+        </w:rPr>
+        <w:t>Крім</w:t>
+      </w:r>
+      <w:proofErr w:type="spellEnd"/>
+      <w:r>
+        <w:rPr>
+          <w:shd w:val="clear" w:color="auto" w:fill="FFFFFF"/>
+          <w:lang w:val="en-US"/>
+        </w:rPr>
+        <w:t xml:space="preserve"> </w:t>
+      </w:r>
+      <w:proofErr w:type="spellStart"/>
       <w:r>
         <w:rPr>
           <w:shd w:val="clear" w:color="auto" w:fill="FFFFFF"/>
           <w:lang w:val="en-US"/>
         </w:rPr>
         <w:lastRenderedPageBreak/>
-        <w:t>голосового та відеозв’язку, Skype надає можливостей обмеженого обміну повідомленнями та передачею файлів. Також у Skype є можливость змінювати пароль та e-mail, додавати абонентів до контактного листа та відправляти повідомлення людині зі статусом «Офлайн».</w:t>
+        <w:t>голосового</w:t>
+      </w:r>
+      <w:proofErr w:type="spellEnd"/>
+      <w:r>
+        <w:rPr>
+          <w:shd w:val="clear" w:color="auto" w:fill="FFFFFF"/>
+          <w:lang w:val="en-US"/>
+        </w:rPr>
+        <w:t xml:space="preserve"> та </w:t>
+      </w:r>
+      <w:proofErr w:type="spellStart"/>
+      <w:r>
+        <w:rPr>
+          <w:shd w:val="clear" w:color="auto" w:fill="FFFFFF"/>
+          <w:lang w:val="en-US"/>
+        </w:rPr>
+        <w:t>відеозв’язку</w:t>
+      </w:r>
+      <w:proofErr w:type="spellEnd"/>
+      <w:r>
+        <w:rPr>
+          <w:shd w:val="clear" w:color="auto" w:fill="FFFFFF"/>
+          <w:lang w:val="en-US"/>
+        </w:rPr>
+        <w:t xml:space="preserve">, Skype надає </w:t>
+      </w:r>
+      <w:proofErr w:type="spellStart"/>
+      <w:r>
+        <w:rPr>
+          <w:shd w:val="clear" w:color="auto" w:fill="FFFFFF"/>
+          <w:lang w:val="en-US"/>
+        </w:rPr>
+        <w:t>можливостей</w:t>
+      </w:r>
+      <w:proofErr w:type="spellEnd"/>
+      <w:r>
+        <w:rPr>
+          <w:shd w:val="clear" w:color="auto" w:fill="FFFFFF"/>
+          <w:lang w:val="en-US"/>
+        </w:rPr>
+        <w:t xml:space="preserve"> </w:t>
+      </w:r>
+      <w:proofErr w:type="spellStart"/>
+      <w:r>
+        <w:rPr>
+          <w:shd w:val="clear" w:color="auto" w:fill="FFFFFF"/>
+          <w:lang w:val="en-US"/>
+        </w:rPr>
+        <w:t>обмеженого</w:t>
+      </w:r>
+      <w:proofErr w:type="spellEnd"/>
+      <w:r>
+        <w:rPr>
+          <w:shd w:val="clear" w:color="auto" w:fill="FFFFFF"/>
+          <w:lang w:val="en-US"/>
+        </w:rPr>
+        <w:t xml:space="preserve"> обміну </w:t>
+      </w:r>
+      <w:proofErr w:type="spellStart"/>
+      <w:r>
+        <w:rPr>
+          <w:shd w:val="clear" w:color="auto" w:fill="FFFFFF"/>
+          <w:lang w:val="en-US"/>
+        </w:rPr>
+        <w:t>повідомленнями</w:t>
+      </w:r>
+      <w:proofErr w:type="spellEnd"/>
+      <w:r>
+        <w:rPr>
+          <w:shd w:val="clear" w:color="auto" w:fill="FFFFFF"/>
+          <w:lang w:val="en-US"/>
+        </w:rPr>
+        <w:t xml:space="preserve"> та </w:t>
+      </w:r>
+      <w:proofErr w:type="spellStart"/>
+      <w:r>
+        <w:rPr>
+          <w:shd w:val="clear" w:color="auto" w:fill="FFFFFF"/>
+          <w:lang w:val="en-US"/>
+        </w:rPr>
+        <w:t>передачею</w:t>
+      </w:r>
+      <w:proofErr w:type="spellEnd"/>
+      <w:r>
+        <w:rPr>
+          <w:shd w:val="clear" w:color="auto" w:fill="FFFFFF"/>
+          <w:lang w:val="en-US"/>
+        </w:rPr>
+        <w:t xml:space="preserve"> файлів. Також у Skype є </w:t>
+      </w:r>
+      <w:proofErr w:type="spellStart"/>
+      <w:r>
+        <w:rPr>
+          <w:shd w:val="clear" w:color="auto" w:fill="FFFFFF"/>
+          <w:lang w:val="en-US"/>
+        </w:rPr>
+        <w:t>можливость</w:t>
+      </w:r>
+      <w:proofErr w:type="spellEnd"/>
+      <w:r>
+        <w:rPr>
+          <w:shd w:val="clear" w:color="auto" w:fill="FFFFFF"/>
+          <w:lang w:val="en-US"/>
+        </w:rPr>
+        <w:t xml:space="preserve"> </w:t>
+      </w:r>
+      <w:proofErr w:type="spellStart"/>
+      <w:r>
+        <w:rPr>
+          <w:shd w:val="clear" w:color="auto" w:fill="FFFFFF"/>
+          <w:lang w:val="en-US"/>
+        </w:rPr>
+        <w:t>змінювати</w:t>
+      </w:r>
+      <w:proofErr w:type="spellEnd"/>
+      <w:r>
+        <w:rPr>
+          <w:shd w:val="clear" w:color="auto" w:fill="FFFFFF"/>
+          <w:lang w:val="en-US"/>
+        </w:rPr>
+        <w:t xml:space="preserve"> </w:t>
+      </w:r>
+      <w:proofErr w:type="spellStart"/>
+      <w:r>
+        <w:rPr>
+          <w:shd w:val="clear" w:color="auto" w:fill="FFFFFF"/>
+          <w:lang w:val="en-US"/>
+        </w:rPr>
+        <w:t>пароль</w:t>
+      </w:r>
+      <w:proofErr w:type="spellEnd"/>
+      <w:r>
+        <w:rPr>
+          <w:shd w:val="clear" w:color="auto" w:fill="FFFFFF"/>
+          <w:lang w:val="en-US"/>
+        </w:rPr>
+        <w:t xml:space="preserve"> та e-mail, </w:t>
+      </w:r>
+      <w:proofErr w:type="spellStart"/>
+      <w:r>
+        <w:rPr>
+          <w:shd w:val="clear" w:color="auto" w:fill="FFFFFF"/>
+          <w:lang w:val="en-US"/>
+        </w:rPr>
+        <w:t>додавати</w:t>
+      </w:r>
+      <w:proofErr w:type="spellEnd"/>
+      <w:r>
+        <w:rPr>
+          <w:shd w:val="clear" w:color="auto" w:fill="FFFFFF"/>
+          <w:lang w:val="en-US"/>
+        </w:rPr>
+        <w:t xml:space="preserve"> </w:t>
+      </w:r>
+      <w:proofErr w:type="spellStart"/>
+      <w:r>
+        <w:rPr>
+          <w:shd w:val="clear" w:color="auto" w:fill="FFFFFF"/>
+          <w:lang w:val="en-US"/>
+        </w:rPr>
+        <w:t>абонентів</w:t>
+      </w:r>
+      <w:proofErr w:type="spellEnd"/>
+      <w:r>
+        <w:rPr>
+          <w:shd w:val="clear" w:color="auto" w:fill="FFFFFF"/>
+          <w:lang w:val="en-US"/>
+        </w:rPr>
+        <w:t xml:space="preserve"> до </w:t>
+      </w:r>
+      <w:proofErr w:type="spellStart"/>
+      <w:r>
+        <w:rPr>
+          <w:shd w:val="clear" w:color="auto" w:fill="FFFFFF"/>
+          <w:lang w:val="en-US"/>
+        </w:rPr>
+        <w:t>контактного</w:t>
+      </w:r>
+      <w:proofErr w:type="spellEnd"/>
+      <w:r>
+        <w:rPr>
+          <w:shd w:val="clear" w:color="auto" w:fill="FFFFFF"/>
+          <w:lang w:val="en-US"/>
+        </w:rPr>
+        <w:t xml:space="preserve"> </w:t>
+      </w:r>
+      <w:proofErr w:type="spellStart"/>
+      <w:r>
+        <w:rPr>
+          <w:shd w:val="clear" w:color="auto" w:fill="FFFFFF"/>
+          <w:lang w:val="en-US"/>
+        </w:rPr>
+        <w:t>листа</w:t>
+      </w:r>
+      <w:proofErr w:type="spellEnd"/>
+      <w:r>
+        <w:rPr>
+          <w:shd w:val="clear" w:color="auto" w:fill="FFFFFF"/>
+          <w:lang w:val="en-US"/>
+        </w:rPr>
+        <w:t xml:space="preserve"> та </w:t>
+      </w:r>
+      <w:proofErr w:type="spellStart"/>
+      <w:r>
+        <w:rPr>
+          <w:shd w:val="clear" w:color="auto" w:fill="FFFFFF"/>
+          <w:lang w:val="en-US"/>
+        </w:rPr>
+        <w:t>відправляти</w:t>
+      </w:r>
+      <w:proofErr w:type="spellEnd"/>
+      <w:r>
+        <w:rPr>
+          <w:shd w:val="clear" w:color="auto" w:fill="FFFFFF"/>
+          <w:lang w:val="en-US"/>
+        </w:rPr>
+        <w:t xml:space="preserve"> </w:t>
+      </w:r>
+      <w:proofErr w:type="spellStart"/>
+      <w:r>
+        <w:rPr>
+          <w:shd w:val="clear" w:color="auto" w:fill="FFFFFF"/>
+          <w:lang w:val="en-US"/>
+        </w:rPr>
+        <w:t>повідомлення</w:t>
+      </w:r>
+      <w:proofErr w:type="spellEnd"/>
+      <w:r>
+        <w:rPr>
+          <w:shd w:val="clear" w:color="auto" w:fill="FFFFFF"/>
+          <w:lang w:val="en-US"/>
+        </w:rPr>
+        <w:t xml:space="preserve"> </w:t>
+      </w:r>
+      <w:proofErr w:type="spellStart"/>
+      <w:r>
+        <w:rPr>
+          <w:shd w:val="clear" w:color="auto" w:fill="FFFFFF"/>
+          <w:lang w:val="en-US"/>
+        </w:rPr>
+        <w:t>людині</w:t>
+      </w:r>
+      <w:proofErr w:type="spellEnd"/>
+      <w:r>
+        <w:rPr>
+          <w:shd w:val="clear" w:color="auto" w:fill="FFFFFF"/>
+          <w:lang w:val="en-US"/>
+        </w:rPr>
+        <w:t xml:space="preserve"> </w:t>
+      </w:r>
+      <w:proofErr w:type="spellStart"/>
+      <w:r>
+        <w:rPr>
+          <w:shd w:val="clear" w:color="auto" w:fill="FFFFFF"/>
+          <w:lang w:val="en-US"/>
+        </w:rPr>
+        <w:t>зі</w:t>
+      </w:r>
+      <w:proofErr w:type="spellEnd"/>
+      <w:r>
+        <w:rPr>
+          <w:shd w:val="clear" w:color="auto" w:fill="FFFFFF"/>
+          <w:lang w:val="en-US"/>
+        </w:rPr>
+        <w:t xml:space="preserve"> </w:t>
+      </w:r>
+      <w:proofErr w:type="spellStart"/>
+      <w:r>
+        <w:rPr>
+          <w:shd w:val="clear" w:color="auto" w:fill="FFFFFF"/>
+          <w:lang w:val="en-US"/>
+        </w:rPr>
+        <w:t>статусом</w:t>
+      </w:r>
+      <w:proofErr w:type="spellEnd"/>
+      <w:r>
+        <w:rPr>
+          <w:shd w:val="clear" w:color="auto" w:fill="FFFFFF"/>
+          <w:lang w:val="en-US"/>
+        </w:rPr>
+        <w:t xml:space="preserve"> «</w:t>
+      </w:r>
+      <w:proofErr w:type="spellStart"/>
+      <w:r>
+        <w:rPr>
+          <w:shd w:val="clear" w:color="auto" w:fill="FFFFFF"/>
+          <w:lang w:val="en-US"/>
+        </w:rPr>
+        <w:t>Офлайн</w:t>
+      </w:r>
+      <w:proofErr w:type="spellEnd"/>
+      <w:r>
+        <w:rPr>
+          <w:shd w:val="clear" w:color="auto" w:fill="FFFFFF"/>
+          <w:lang w:val="en-US"/>
+        </w:rPr>
+        <w:t>».</w:t>
       </w:r>
     </w:p>
     <w:p>
@@ -1235,7 +3287,87 @@
           <w:shd w:val="clear" w:color="auto" w:fill="FFFFFF"/>
           <w:lang w:val="en-US"/>
         </w:rPr>
-        <w:t>4.5.4 Чим відрізняється Slack від інших програм масової комунікації?</w:t>
+        <w:t xml:space="preserve">4.5.4 </w:t>
+      </w:r>
+      <w:proofErr w:type="spellStart"/>
+      <w:r>
+        <w:rPr>
+          <w:shd w:val="clear" w:color="auto" w:fill="FFFFFF"/>
+          <w:lang w:val="en-US"/>
+        </w:rPr>
+        <w:t>Чим</w:t>
+      </w:r>
+      <w:proofErr w:type="spellEnd"/>
+      <w:r>
+        <w:rPr>
+          <w:shd w:val="clear" w:color="auto" w:fill="FFFFFF"/>
+          <w:lang w:val="en-US"/>
+        </w:rPr>
+        <w:t xml:space="preserve"> </w:t>
+      </w:r>
+      <w:proofErr w:type="spellStart"/>
+      <w:r>
+        <w:rPr>
+          <w:shd w:val="clear" w:color="auto" w:fill="FFFFFF"/>
+          <w:lang w:val="en-US"/>
+        </w:rPr>
+        <w:t>відрізняється</w:t>
+      </w:r>
+      <w:proofErr w:type="spellEnd"/>
+      <w:r>
+        <w:rPr>
+          <w:shd w:val="clear" w:color="auto" w:fill="FFFFFF"/>
+          <w:lang w:val="en-US"/>
+        </w:rPr>
+        <w:t xml:space="preserve"> Slack </w:t>
+      </w:r>
+      <w:proofErr w:type="spellStart"/>
+      <w:r>
+        <w:rPr>
+          <w:shd w:val="clear" w:color="auto" w:fill="FFFFFF"/>
+          <w:lang w:val="en-US"/>
+        </w:rPr>
+        <w:t>від</w:t>
+      </w:r>
+      <w:proofErr w:type="spellEnd"/>
+      <w:r>
+        <w:rPr>
+          <w:shd w:val="clear" w:color="auto" w:fill="FFFFFF"/>
+          <w:lang w:val="en-US"/>
+        </w:rPr>
+        <w:t xml:space="preserve"> </w:t>
+      </w:r>
+      <w:proofErr w:type="spellStart"/>
+      <w:r>
+        <w:rPr>
+          <w:shd w:val="clear" w:color="auto" w:fill="FFFFFF"/>
+          <w:lang w:val="en-US"/>
+        </w:rPr>
+        <w:t>інших</w:t>
+      </w:r>
+      <w:proofErr w:type="spellEnd"/>
+      <w:r>
+        <w:rPr>
+          <w:shd w:val="clear" w:color="auto" w:fill="FFFFFF"/>
+          <w:lang w:val="en-US"/>
+        </w:rPr>
+        <w:t xml:space="preserve"> програм </w:t>
+      </w:r>
+      <w:proofErr w:type="spellStart"/>
+      <w:r>
+        <w:rPr>
+          <w:shd w:val="clear" w:color="auto" w:fill="FFFFFF"/>
+          <w:lang w:val="en-US"/>
+        </w:rPr>
+        <w:t>масової</w:t>
+      </w:r>
+      <w:proofErr w:type="spellEnd"/>
+      <w:r>
+        <w:rPr>
+          <w:shd w:val="clear" w:color="auto" w:fill="FFFFFF"/>
+          <w:lang w:val="en-US"/>
+        </w:rPr>
+        <w:t xml:space="preserve"> комунікації?</w:t>
       </w:r>
     </w:p>
     <w:p>
@@ -1262,7 +3394,615 @@
           <w:shd w:val="clear" w:color="auto" w:fill="FFFFFF"/>
           <w:lang w:val="en-US"/>
         </w:rPr>
-        <w:t>Slack відрізняється від інших програм масової комунікації тим, що він інтегрує в свої канали повідомлення з інших додатків для спілкування та роботи (наприклад, Drobpox, Google Docs, GitHub) і вміє посилати сигнали в ці сервіси прямо з кімнат чату. Це дозволяє користувачам відстежувати прогрес у різних проектах з допомогою однієї платформи, а також знизити інформаційне перевантаження, яке виникає при необхідності спілкуватися з безліччю людей в різних месенджерах та в пошті.</w:t>
+        <w:t xml:space="preserve">Slack </w:t>
+      </w:r>
+      <w:proofErr w:type="spellStart"/>
+      <w:r>
+        <w:rPr>
+          <w:shd w:val="clear" w:color="auto" w:fill="FFFFFF"/>
+          <w:lang w:val="en-US"/>
+        </w:rPr>
+        <w:t>відрізняється</w:t>
+      </w:r>
+      <w:proofErr w:type="spellEnd"/>
+      <w:r>
+        <w:rPr>
+          <w:shd w:val="clear" w:color="auto" w:fill="FFFFFF"/>
+          <w:lang w:val="en-US"/>
+        </w:rPr>
+        <w:t xml:space="preserve"> </w:t>
+      </w:r>
+      <w:proofErr w:type="spellStart"/>
+      <w:r>
+        <w:rPr>
+          <w:shd w:val="clear" w:color="auto" w:fill="FFFFFF"/>
+          <w:lang w:val="en-US"/>
+        </w:rPr>
+        <w:t>від</w:t>
+      </w:r>
+      <w:proofErr w:type="spellEnd"/>
+      <w:r>
+        <w:rPr>
+          <w:shd w:val="clear" w:color="auto" w:fill="FFFFFF"/>
+          <w:lang w:val="en-US"/>
+        </w:rPr>
+        <w:t xml:space="preserve"> </w:t>
+      </w:r>
+      <w:proofErr w:type="spellStart"/>
+      <w:r>
+        <w:rPr>
+          <w:shd w:val="clear" w:color="auto" w:fill="FFFFFF"/>
+          <w:lang w:val="en-US"/>
+        </w:rPr>
+        <w:t>інших</w:t>
+      </w:r>
+      <w:proofErr w:type="spellEnd"/>
+      <w:r>
+        <w:rPr>
+          <w:shd w:val="clear" w:color="auto" w:fill="FFFFFF"/>
+          <w:lang w:val="en-US"/>
+        </w:rPr>
+        <w:t xml:space="preserve"> програм </w:t>
+      </w:r>
+      <w:proofErr w:type="spellStart"/>
+      <w:r>
+        <w:rPr>
+          <w:shd w:val="clear" w:color="auto" w:fill="FFFFFF"/>
+          <w:lang w:val="en-US"/>
+        </w:rPr>
+        <w:t>масової</w:t>
+      </w:r>
+      <w:proofErr w:type="spellEnd"/>
+      <w:r>
+        <w:rPr>
+          <w:shd w:val="clear" w:color="auto" w:fill="FFFFFF"/>
+          <w:lang w:val="en-US"/>
+        </w:rPr>
+        <w:t xml:space="preserve"> комунікації </w:t>
+      </w:r>
+      <w:proofErr w:type="spellStart"/>
+      <w:r>
+        <w:rPr>
+          <w:shd w:val="clear" w:color="auto" w:fill="FFFFFF"/>
+          <w:lang w:val="en-US"/>
+        </w:rPr>
+        <w:t>тим</w:t>
+      </w:r>
+      <w:proofErr w:type="spellEnd"/>
+      <w:r>
+        <w:rPr>
+          <w:shd w:val="clear" w:color="auto" w:fill="FFFFFF"/>
+          <w:lang w:val="en-US"/>
+        </w:rPr>
+        <w:t xml:space="preserve">, що </w:t>
+      </w:r>
+      <w:proofErr w:type="spellStart"/>
+      <w:r>
+        <w:rPr>
+          <w:shd w:val="clear" w:color="auto" w:fill="FFFFFF"/>
+          <w:lang w:val="en-US"/>
+        </w:rPr>
+        <w:t>він</w:t>
+      </w:r>
+      <w:proofErr w:type="spellEnd"/>
+      <w:r>
+        <w:rPr>
+          <w:shd w:val="clear" w:color="auto" w:fill="FFFFFF"/>
+          <w:lang w:val="en-US"/>
+        </w:rPr>
+        <w:t xml:space="preserve"> </w:t>
+      </w:r>
+      <w:proofErr w:type="spellStart"/>
+      <w:r>
+        <w:rPr>
+          <w:shd w:val="clear" w:color="auto" w:fill="FFFFFF"/>
+          <w:lang w:val="en-US"/>
+        </w:rPr>
+        <w:t>інтегрує</w:t>
+      </w:r>
+      <w:proofErr w:type="spellEnd"/>
+      <w:r>
+        <w:rPr>
+          <w:shd w:val="clear" w:color="auto" w:fill="FFFFFF"/>
+          <w:lang w:val="en-US"/>
+        </w:rPr>
+        <w:t xml:space="preserve"> в свої </w:t>
+      </w:r>
+      <w:proofErr w:type="spellStart"/>
+      <w:r>
+        <w:rPr>
+          <w:shd w:val="clear" w:color="auto" w:fill="FFFFFF"/>
+          <w:lang w:val="en-US"/>
+        </w:rPr>
+        <w:t>канали</w:t>
+      </w:r>
+      <w:proofErr w:type="spellEnd"/>
+      <w:r>
+        <w:rPr>
+          <w:shd w:val="clear" w:color="auto" w:fill="FFFFFF"/>
+          <w:lang w:val="en-US"/>
+        </w:rPr>
+        <w:t xml:space="preserve"> </w:t>
+      </w:r>
+      <w:proofErr w:type="spellStart"/>
+      <w:r>
+        <w:rPr>
+          <w:shd w:val="clear" w:color="auto" w:fill="FFFFFF"/>
+          <w:lang w:val="en-US"/>
+        </w:rPr>
+        <w:t>повідомлення</w:t>
+      </w:r>
+      <w:proofErr w:type="spellEnd"/>
+      <w:r>
+        <w:rPr>
+          <w:shd w:val="clear" w:color="auto" w:fill="FFFFFF"/>
+          <w:lang w:val="en-US"/>
+        </w:rPr>
+        <w:t xml:space="preserve"> з </w:t>
+      </w:r>
+      <w:proofErr w:type="spellStart"/>
+      <w:r>
+        <w:rPr>
+          <w:shd w:val="clear" w:color="auto" w:fill="FFFFFF"/>
+          <w:lang w:val="en-US"/>
+        </w:rPr>
+        <w:t>інших</w:t>
+      </w:r>
+      <w:proofErr w:type="spellEnd"/>
+      <w:r>
+        <w:rPr>
+          <w:shd w:val="clear" w:color="auto" w:fill="FFFFFF"/>
+          <w:lang w:val="en-US"/>
+        </w:rPr>
+        <w:t xml:space="preserve"> </w:t>
+      </w:r>
+      <w:proofErr w:type="spellStart"/>
+      <w:r>
+        <w:rPr>
+          <w:shd w:val="clear" w:color="auto" w:fill="FFFFFF"/>
+          <w:lang w:val="en-US"/>
+        </w:rPr>
+        <w:t>додатків</w:t>
+      </w:r>
+      <w:proofErr w:type="spellEnd"/>
+      <w:r>
+        <w:rPr>
+          <w:shd w:val="clear" w:color="auto" w:fill="FFFFFF"/>
+          <w:lang w:val="en-US"/>
+        </w:rPr>
+        <w:t xml:space="preserve"> для </w:t>
+      </w:r>
+      <w:proofErr w:type="spellStart"/>
+      <w:r>
+        <w:rPr>
+          <w:shd w:val="clear" w:color="auto" w:fill="FFFFFF"/>
+          <w:lang w:val="en-US"/>
+        </w:rPr>
+        <w:t>спілкування</w:t>
+      </w:r>
+      <w:proofErr w:type="spellEnd"/>
+      <w:r>
+        <w:rPr>
+          <w:shd w:val="clear" w:color="auto" w:fill="FFFFFF"/>
+          <w:lang w:val="en-US"/>
+        </w:rPr>
+        <w:t xml:space="preserve"> та </w:t>
+      </w:r>
+      <w:proofErr w:type="spellStart"/>
+      <w:r>
+        <w:rPr>
+          <w:shd w:val="clear" w:color="auto" w:fill="FFFFFF"/>
+          <w:lang w:val="en-US"/>
+        </w:rPr>
+        <w:t>роботи</w:t>
+      </w:r>
+      <w:proofErr w:type="spellEnd"/>
+      <w:r>
+        <w:rPr>
+          <w:shd w:val="clear" w:color="auto" w:fill="FFFFFF"/>
+          <w:lang w:val="en-US"/>
+        </w:rPr>
+        <w:t xml:space="preserve"> (</w:t>
+      </w:r>
+      <w:proofErr w:type="spellStart"/>
+      <w:r>
+        <w:rPr>
+          <w:shd w:val="clear" w:color="auto" w:fill="FFFFFF"/>
+          <w:lang w:val="en-US"/>
+        </w:rPr>
+        <w:t>наприклад</w:t>
+      </w:r>
+      <w:proofErr w:type="spellEnd"/>
+      <w:r>
+        <w:rPr>
+          <w:shd w:val="clear" w:color="auto" w:fill="FFFFFF"/>
+          <w:lang w:val="en-US"/>
+        </w:rPr>
+        <w:t xml:space="preserve">, </w:t>
+      </w:r>
+      <w:proofErr w:type="spellStart"/>
+      <w:r>
+        <w:rPr>
+          <w:shd w:val="clear" w:color="auto" w:fill="FFFFFF"/>
+          <w:lang w:val="en-US"/>
+        </w:rPr>
+        <w:t>Drobpox</w:t>
+      </w:r>
+      <w:proofErr w:type="spellEnd"/>
+      <w:r>
+        <w:rPr>
+          <w:shd w:val="clear" w:color="auto" w:fill="FFFFFF"/>
+          <w:lang w:val="en-US"/>
+        </w:rPr>
+        <w:t xml:space="preserve">, Google Docs, GitHub) і </w:t>
+      </w:r>
+      <w:proofErr w:type="spellStart"/>
+      <w:r>
+        <w:rPr>
+          <w:shd w:val="clear" w:color="auto" w:fill="FFFFFF"/>
+          <w:lang w:val="en-US"/>
+        </w:rPr>
+        <w:t>вміє</w:t>
+      </w:r>
+      <w:proofErr w:type="spellEnd"/>
+      <w:r>
+        <w:rPr>
+          <w:shd w:val="clear" w:color="auto" w:fill="FFFFFF"/>
+          <w:lang w:val="en-US"/>
+        </w:rPr>
+        <w:t xml:space="preserve"> </w:t>
+      </w:r>
+      <w:proofErr w:type="spellStart"/>
+      <w:r>
+        <w:rPr>
+          <w:shd w:val="clear" w:color="auto" w:fill="FFFFFF"/>
+          <w:lang w:val="en-US"/>
+        </w:rPr>
+        <w:t>посилати</w:t>
+      </w:r>
+      <w:proofErr w:type="spellEnd"/>
+      <w:r>
+        <w:rPr>
+          <w:shd w:val="clear" w:color="auto" w:fill="FFFFFF"/>
+          <w:lang w:val="en-US"/>
+        </w:rPr>
+        <w:t xml:space="preserve"> </w:t>
+      </w:r>
+      <w:proofErr w:type="spellStart"/>
+      <w:r>
+        <w:rPr>
+          <w:shd w:val="clear" w:color="auto" w:fill="FFFFFF"/>
+          <w:lang w:val="en-US"/>
+        </w:rPr>
+        <w:t>сигнали</w:t>
+      </w:r>
+      <w:proofErr w:type="spellEnd"/>
+      <w:r>
+        <w:rPr>
+          <w:shd w:val="clear" w:color="auto" w:fill="FFFFFF"/>
+          <w:lang w:val="en-US"/>
+        </w:rPr>
+        <w:t xml:space="preserve"> в </w:t>
+      </w:r>
+      <w:proofErr w:type="spellStart"/>
+      <w:r>
+        <w:rPr>
+          <w:shd w:val="clear" w:color="auto" w:fill="FFFFFF"/>
+          <w:lang w:val="en-US"/>
+        </w:rPr>
+        <w:t>ці</w:t>
+      </w:r>
+      <w:proofErr w:type="spellEnd"/>
+      <w:r>
+        <w:rPr>
+          <w:shd w:val="clear" w:color="auto" w:fill="FFFFFF"/>
+          <w:lang w:val="en-US"/>
+        </w:rPr>
+        <w:t xml:space="preserve"> </w:t>
+      </w:r>
+      <w:proofErr w:type="spellStart"/>
+      <w:r>
+        <w:rPr>
+          <w:shd w:val="clear" w:color="auto" w:fill="FFFFFF"/>
+          <w:lang w:val="en-US"/>
+        </w:rPr>
+        <w:t>сервіси</w:t>
+      </w:r>
+      <w:proofErr w:type="spellEnd"/>
+      <w:r>
+        <w:rPr>
+          <w:shd w:val="clear" w:color="auto" w:fill="FFFFFF"/>
+          <w:lang w:val="en-US"/>
+        </w:rPr>
+        <w:t xml:space="preserve"> </w:t>
+      </w:r>
+      <w:proofErr w:type="spellStart"/>
+      <w:r>
+        <w:rPr>
+          <w:shd w:val="clear" w:color="auto" w:fill="FFFFFF"/>
+          <w:lang w:val="en-US"/>
+        </w:rPr>
+        <w:t>прямо</w:t>
+      </w:r>
+      <w:proofErr w:type="spellEnd"/>
+      <w:r>
+        <w:rPr>
+          <w:shd w:val="clear" w:color="auto" w:fill="FFFFFF"/>
+          <w:lang w:val="en-US"/>
+        </w:rPr>
+        <w:t xml:space="preserve"> з </w:t>
+      </w:r>
+      <w:proofErr w:type="spellStart"/>
+      <w:r>
+        <w:rPr>
+          <w:shd w:val="clear" w:color="auto" w:fill="FFFFFF"/>
+          <w:lang w:val="en-US"/>
+        </w:rPr>
+        <w:t>кімнат</w:t>
+      </w:r>
+      <w:proofErr w:type="spellEnd"/>
+      <w:r>
+        <w:rPr>
+          <w:shd w:val="clear" w:color="auto" w:fill="FFFFFF"/>
+          <w:lang w:val="en-US"/>
+        </w:rPr>
+        <w:t xml:space="preserve"> </w:t>
+      </w:r>
+      <w:proofErr w:type="spellStart"/>
+      <w:r>
+        <w:rPr>
+          <w:shd w:val="clear" w:color="auto" w:fill="FFFFFF"/>
+          <w:lang w:val="en-US"/>
+        </w:rPr>
+        <w:t>чату</w:t>
+      </w:r>
+      <w:proofErr w:type="spellEnd"/>
+      <w:r>
+        <w:rPr>
+          <w:shd w:val="clear" w:color="auto" w:fill="FFFFFF"/>
+          <w:lang w:val="en-US"/>
+        </w:rPr>
+        <w:t xml:space="preserve">. Це дозволяє користувачам </w:t>
+      </w:r>
+      <w:proofErr w:type="spellStart"/>
+      <w:r>
+        <w:rPr>
+          <w:shd w:val="clear" w:color="auto" w:fill="FFFFFF"/>
+          <w:lang w:val="en-US"/>
+        </w:rPr>
+        <w:t>відстежувати</w:t>
+      </w:r>
+      <w:proofErr w:type="spellEnd"/>
+      <w:r>
+        <w:rPr>
+          <w:shd w:val="clear" w:color="auto" w:fill="FFFFFF"/>
+          <w:lang w:val="en-US"/>
+        </w:rPr>
+        <w:t xml:space="preserve"> </w:t>
+      </w:r>
+      <w:proofErr w:type="spellStart"/>
+      <w:r>
+        <w:rPr>
+          <w:shd w:val="clear" w:color="auto" w:fill="FFFFFF"/>
+          <w:lang w:val="en-US"/>
+        </w:rPr>
+        <w:t>прогрес</w:t>
+      </w:r>
+      <w:proofErr w:type="spellEnd"/>
+      <w:r>
+        <w:rPr>
+          <w:shd w:val="clear" w:color="auto" w:fill="FFFFFF"/>
+          <w:lang w:val="en-US"/>
+        </w:rPr>
+        <w:t xml:space="preserve"> у різних </w:t>
+      </w:r>
+      <w:proofErr w:type="spellStart"/>
+      <w:r>
+        <w:rPr>
+          <w:shd w:val="clear" w:color="auto" w:fill="FFFFFF"/>
+          <w:lang w:val="en-US"/>
+        </w:rPr>
+        <w:t>проектах</w:t>
+      </w:r>
+      <w:proofErr w:type="spellEnd"/>
+      <w:r>
+        <w:rPr>
+          <w:shd w:val="clear" w:color="auto" w:fill="FFFFFF"/>
+          <w:lang w:val="en-US"/>
+        </w:rPr>
+        <w:t xml:space="preserve"> з допомогою </w:t>
+      </w:r>
+      <w:proofErr w:type="spellStart"/>
+      <w:r>
+        <w:rPr>
+          <w:shd w:val="clear" w:color="auto" w:fill="FFFFFF"/>
+          <w:lang w:val="en-US"/>
+        </w:rPr>
+        <w:t>однієї</w:t>
+      </w:r>
+      <w:proofErr w:type="spellEnd"/>
+      <w:r>
+        <w:rPr>
+          <w:shd w:val="clear" w:color="auto" w:fill="FFFFFF"/>
+          <w:lang w:val="en-US"/>
+        </w:rPr>
+        <w:t xml:space="preserve"> </w:t>
+      </w:r>
+      <w:proofErr w:type="spellStart"/>
+      <w:r>
+        <w:rPr>
+          <w:shd w:val="clear" w:color="auto" w:fill="FFFFFF"/>
+          <w:lang w:val="en-US"/>
+        </w:rPr>
+        <w:t>платформи</w:t>
+      </w:r>
+      <w:proofErr w:type="spellEnd"/>
+      <w:r>
+        <w:rPr>
+          <w:shd w:val="clear" w:color="auto" w:fill="FFFFFF"/>
+          <w:lang w:val="en-US"/>
+        </w:rPr>
+        <w:t xml:space="preserve">, а також </w:t>
+      </w:r>
+      <w:proofErr w:type="spellStart"/>
+      <w:r>
+        <w:rPr>
+          <w:shd w:val="clear" w:color="auto" w:fill="FFFFFF"/>
+          <w:lang w:val="en-US"/>
+        </w:rPr>
+        <w:t>знизити</w:t>
+      </w:r>
+      <w:proofErr w:type="spellEnd"/>
+      <w:r>
+        <w:rPr>
+          <w:shd w:val="clear" w:color="auto" w:fill="FFFFFF"/>
+          <w:lang w:val="en-US"/>
+        </w:rPr>
+        <w:t xml:space="preserve"> </w:t>
+      </w:r>
+      <w:proofErr w:type="spellStart"/>
+      <w:r>
+        <w:rPr>
+          <w:shd w:val="clear" w:color="auto" w:fill="FFFFFF"/>
+          <w:lang w:val="en-US"/>
+        </w:rPr>
+        <w:t>інформаційне</w:t>
+      </w:r>
+      <w:proofErr w:type="spellEnd"/>
+      <w:r>
+        <w:rPr>
+          <w:shd w:val="clear" w:color="auto" w:fill="FFFFFF"/>
+          <w:lang w:val="en-US"/>
+        </w:rPr>
+        <w:t xml:space="preserve"> </w:t>
+      </w:r>
+      <w:proofErr w:type="spellStart"/>
+      <w:r>
+        <w:rPr>
+          <w:shd w:val="clear" w:color="auto" w:fill="FFFFFF"/>
+          <w:lang w:val="en-US"/>
+        </w:rPr>
+        <w:t>перевантаження</w:t>
+      </w:r>
+      <w:proofErr w:type="spellEnd"/>
+      <w:r>
+        <w:rPr>
+          <w:shd w:val="clear" w:color="auto" w:fill="FFFFFF"/>
+          <w:lang w:val="en-US"/>
+        </w:rPr>
+        <w:t xml:space="preserve">, яке </w:t>
+      </w:r>
+      <w:proofErr w:type="spellStart"/>
+      <w:r>
+        <w:rPr>
+          <w:shd w:val="clear" w:color="auto" w:fill="FFFFFF"/>
+          <w:lang w:val="en-US"/>
+        </w:rPr>
+        <w:t>виникає</w:t>
+      </w:r>
+      <w:proofErr w:type="spellEnd"/>
+      <w:r>
+        <w:rPr>
+          <w:shd w:val="clear" w:color="auto" w:fill="FFFFFF"/>
+          <w:lang w:val="en-US"/>
+        </w:rPr>
+        <w:t xml:space="preserve"> </w:t>
+      </w:r>
+      <w:proofErr w:type="spellStart"/>
+      <w:r>
+        <w:rPr>
+          <w:shd w:val="clear" w:color="auto" w:fill="FFFFFF"/>
+          <w:lang w:val="en-US"/>
+        </w:rPr>
+        <w:t>при</w:t>
+      </w:r>
+      <w:proofErr w:type="spellEnd"/>
+      <w:r>
+        <w:rPr>
+          <w:shd w:val="clear" w:color="auto" w:fill="FFFFFF"/>
+          <w:lang w:val="en-US"/>
+        </w:rPr>
+        <w:t xml:space="preserve"> </w:t>
+      </w:r>
+      <w:proofErr w:type="spellStart"/>
+      <w:r>
+        <w:rPr>
+          <w:shd w:val="clear" w:color="auto" w:fill="FFFFFF"/>
+          <w:lang w:val="en-US"/>
+        </w:rPr>
+        <w:t>необхідності</w:t>
+      </w:r>
+      <w:proofErr w:type="spellEnd"/>
+      <w:r>
+        <w:rPr>
+          <w:shd w:val="clear" w:color="auto" w:fill="FFFFFF"/>
+          <w:lang w:val="en-US"/>
+        </w:rPr>
+        <w:t xml:space="preserve"> </w:t>
+      </w:r>
+      <w:proofErr w:type="spellStart"/>
+      <w:r>
+        <w:rPr>
+          <w:shd w:val="clear" w:color="auto" w:fill="FFFFFF"/>
+          <w:lang w:val="en-US"/>
+        </w:rPr>
+        <w:t>спілкуватися</w:t>
+      </w:r>
+      <w:proofErr w:type="spellEnd"/>
+      <w:r>
+        <w:rPr>
+          <w:shd w:val="clear" w:color="auto" w:fill="FFFFFF"/>
+          <w:lang w:val="en-US"/>
+        </w:rPr>
+        <w:t xml:space="preserve"> з </w:t>
+      </w:r>
+      <w:proofErr w:type="spellStart"/>
+      <w:r>
+        <w:rPr>
+          <w:shd w:val="clear" w:color="auto" w:fill="FFFFFF"/>
+          <w:lang w:val="en-US"/>
+        </w:rPr>
+        <w:t>безліччю</w:t>
+      </w:r>
+      <w:proofErr w:type="spellEnd"/>
+      <w:r>
+        <w:rPr>
+          <w:shd w:val="clear" w:color="auto" w:fill="FFFFFF"/>
+          <w:lang w:val="en-US"/>
+        </w:rPr>
+        <w:t xml:space="preserve"> людей в різних </w:t>
+      </w:r>
+      <w:proofErr w:type="spellStart"/>
+      <w:r>
+        <w:rPr>
+          <w:shd w:val="clear" w:color="auto" w:fill="FFFFFF"/>
+          <w:lang w:val="en-US"/>
+        </w:rPr>
+        <w:t>месенджерах</w:t>
+      </w:r>
+      <w:proofErr w:type="spellEnd"/>
+      <w:r>
+        <w:rPr>
+          <w:shd w:val="clear" w:color="auto" w:fill="FFFFFF"/>
+          <w:lang w:val="en-US"/>
+        </w:rPr>
+        <w:t xml:space="preserve"> та в </w:t>
+      </w:r>
+      <w:proofErr w:type="spellStart"/>
+      <w:r>
+        <w:rPr>
+          <w:shd w:val="clear" w:color="auto" w:fill="FFFFFF"/>
+          <w:lang w:val="en-US"/>
+        </w:rPr>
+        <w:t>пошті</w:t>
+      </w:r>
+      <w:proofErr w:type="spellEnd"/>
+      <w:r>
+        <w:rPr>
+          <w:shd w:val="clear" w:color="auto" w:fill="FFFFFF"/>
+          <w:lang w:val="en-US"/>
+        </w:rPr>
+        <w:t>.</w:t>
       </w:r>
     </w:p>
     <w:p>
@@ -1288,7 +4028,55 @@
           <w:shd w:val="clear" w:color="auto" w:fill="FFFFFF"/>
           <w:lang w:val="en-US"/>
         </w:rPr>
-        <w:t>4.5.5 Які можливості надає інтеграція з іншими сервісами в Slack?</w:t>
+        <w:t xml:space="preserve">4.5.5 Які </w:t>
+      </w:r>
+      <w:proofErr w:type="spellStart"/>
+      <w:r>
+        <w:rPr>
+          <w:shd w:val="clear" w:color="auto" w:fill="FFFFFF"/>
+          <w:lang w:val="en-US"/>
+        </w:rPr>
+        <w:t>можливості</w:t>
+      </w:r>
+      <w:proofErr w:type="spellEnd"/>
+      <w:r>
+        <w:rPr>
+          <w:shd w:val="clear" w:color="auto" w:fill="FFFFFF"/>
+          <w:lang w:val="en-US"/>
+        </w:rPr>
+        <w:t xml:space="preserve"> надає </w:t>
+      </w:r>
+      <w:proofErr w:type="spellStart"/>
+      <w:r>
+        <w:rPr>
+          <w:shd w:val="clear" w:color="auto" w:fill="FFFFFF"/>
+          <w:lang w:val="en-US"/>
+        </w:rPr>
+        <w:t>інтеграція</w:t>
+      </w:r>
+      <w:proofErr w:type="spellEnd"/>
+      <w:r>
+        <w:rPr>
+          <w:shd w:val="clear" w:color="auto" w:fill="FFFFFF"/>
+          <w:lang w:val="en-US"/>
+        </w:rPr>
+        <w:t xml:space="preserve"> з іншими </w:t>
+      </w:r>
+      <w:proofErr w:type="spellStart"/>
+      <w:r>
+        <w:rPr>
+          <w:shd w:val="clear" w:color="auto" w:fill="FFFFFF"/>
+          <w:lang w:val="en-US"/>
+        </w:rPr>
+        <w:t>сервісами</w:t>
+      </w:r>
+      <w:proofErr w:type="spellEnd"/>
+      <w:r>
+        <w:rPr>
+          <w:shd w:val="clear" w:color="auto" w:fill="FFFFFF"/>
+          <w:lang w:val="en-US"/>
+        </w:rPr>
+        <w:t xml:space="preserve"> в Slack?</w:t>
       </w:r>
     </w:p>
     <w:p>
@@ -1310,16 +4098,665 @@
           <w:lang w:val="en-US"/>
         </w:rPr>
       </w:pPr>
-      <w:r>
-        <w:rPr>
-          <w:shd w:val="clear" w:color="auto" w:fill="FFFFFF"/>
-          <w:lang w:val="en-US"/>
-        </w:rPr>
-        <w:t>Інтеграція з іншими сервісами в Slack надає можливість користувачам відстежувати прогрес у різних проектах з допомогою однієї платформи, а також знизити інформаційне перевантаження, яке виникає при необхідності спілкуватися з безліччю людей в різних месенджерах та в пошті. Зокрема, Slack може інтегруватися з багатьма сервісами, такими як GitHub, Trello, Google Drive та Zapier. Інтеграція дозволяє отримувати повідомлення про нові правки, запити та помилки на GitHub; отримувати повідомлення про зміни в картках на Trello; до посилань на Google Drive додається інформація про файл. Файли з Google Drive можна відкривати безпосередньо в Slack.</w:t>
+      <w:proofErr w:type="spellStart"/>
+      <w:r>
+        <w:rPr>
+          <w:shd w:val="clear" w:color="auto" w:fill="FFFFFF"/>
+          <w:lang w:val="en-US"/>
+        </w:rPr>
+        <w:t>Інтеграція</w:t>
+      </w:r>
+      <w:proofErr w:type="spellEnd"/>
+      <w:r>
+        <w:rPr>
+          <w:shd w:val="clear" w:color="auto" w:fill="FFFFFF"/>
+          <w:lang w:val="en-US"/>
+        </w:rPr>
+        <w:t xml:space="preserve"> з іншими </w:t>
+      </w:r>
+      <w:proofErr w:type="spellStart"/>
+      <w:r>
+        <w:rPr>
+          <w:shd w:val="clear" w:color="auto" w:fill="FFFFFF"/>
+          <w:lang w:val="en-US"/>
+        </w:rPr>
+        <w:t>сервісами</w:t>
+      </w:r>
+      <w:proofErr w:type="spellEnd"/>
+      <w:r>
+        <w:rPr>
+          <w:shd w:val="clear" w:color="auto" w:fill="FFFFFF"/>
+          <w:lang w:val="en-US"/>
+        </w:rPr>
+        <w:t xml:space="preserve"> в Slack надає </w:t>
+      </w:r>
+      <w:proofErr w:type="spellStart"/>
+      <w:r>
+        <w:rPr>
+          <w:shd w:val="clear" w:color="auto" w:fill="FFFFFF"/>
+          <w:lang w:val="en-US"/>
+        </w:rPr>
+        <w:t>можливість</w:t>
+      </w:r>
+      <w:proofErr w:type="spellEnd"/>
+      <w:r>
+        <w:rPr>
+          <w:shd w:val="clear" w:color="auto" w:fill="FFFFFF"/>
+          <w:lang w:val="en-US"/>
+        </w:rPr>
+        <w:t xml:space="preserve"> користувачам </w:t>
+      </w:r>
+      <w:proofErr w:type="spellStart"/>
+      <w:r>
+        <w:rPr>
+          <w:shd w:val="clear" w:color="auto" w:fill="FFFFFF"/>
+          <w:lang w:val="en-US"/>
+        </w:rPr>
+        <w:t>відстежувати</w:t>
+      </w:r>
+      <w:proofErr w:type="spellEnd"/>
+      <w:r>
+        <w:rPr>
+          <w:shd w:val="clear" w:color="auto" w:fill="FFFFFF"/>
+          <w:lang w:val="en-US"/>
+        </w:rPr>
+        <w:t xml:space="preserve"> </w:t>
+      </w:r>
+      <w:proofErr w:type="spellStart"/>
+      <w:r>
+        <w:rPr>
+          <w:shd w:val="clear" w:color="auto" w:fill="FFFFFF"/>
+          <w:lang w:val="en-US"/>
+        </w:rPr>
+        <w:t>прогрес</w:t>
+      </w:r>
+      <w:proofErr w:type="spellEnd"/>
+      <w:r>
+        <w:rPr>
+          <w:shd w:val="clear" w:color="auto" w:fill="FFFFFF"/>
+          <w:lang w:val="en-US"/>
+        </w:rPr>
+        <w:t xml:space="preserve"> у різних </w:t>
+      </w:r>
+      <w:proofErr w:type="spellStart"/>
+      <w:r>
+        <w:rPr>
+          <w:shd w:val="clear" w:color="auto" w:fill="FFFFFF"/>
+          <w:lang w:val="en-US"/>
+        </w:rPr>
+        <w:t>проектах</w:t>
+      </w:r>
+      <w:proofErr w:type="spellEnd"/>
+      <w:r>
+        <w:rPr>
+          <w:shd w:val="clear" w:color="auto" w:fill="FFFFFF"/>
+          <w:lang w:val="en-US"/>
+        </w:rPr>
+        <w:t xml:space="preserve"> з допомогою </w:t>
+      </w:r>
+      <w:proofErr w:type="spellStart"/>
+      <w:r>
+        <w:rPr>
+          <w:shd w:val="clear" w:color="auto" w:fill="FFFFFF"/>
+          <w:lang w:val="en-US"/>
+        </w:rPr>
+        <w:t>однієї</w:t>
+      </w:r>
+      <w:proofErr w:type="spellEnd"/>
+      <w:r>
+        <w:rPr>
+          <w:shd w:val="clear" w:color="auto" w:fill="FFFFFF"/>
+          <w:lang w:val="en-US"/>
+        </w:rPr>
+        <w:t xml:space="preserve"> </w:t>
+      </w:r>
+      <w:proofErr w:type="spellStart"/>
+      <w:r>
+        <w:rPr>
+          <w:shd w:val="clear" w:color="auto" w:fill="FFFFFF"/>
+          <w:lang w:val="en-US"/>
+        </w:rPr>
+        <w:t>платформи</w:t>
+      </w:r>
+      <w:proofErr w:type="spellEnd"/>
+      <w:r>
+        <w:rPr>
+          <w:shd w:val="clear" w:color="auto" w:fill="FFFFFF"/>
+          <w:lang w:val="en-US"/>
+        </w:rPr>
+        <w:t xml:space="preserve">, а також </w:t>
+      </w:r>
+      <w:proofErr w:type="spellStart"/>
+      <w:r>
+        <w:rPr>
+          <w:shd w:val="clear" w:color="auto" w:fill="FFFFFF"/>
+          <w:lang w:val="en-US"/>
+        </w:rPr>
+        <w:t>знизити</w:t>
+      </w:r>
+      <w:proofErr w:type="spellEnd"/>
+      <w:r>
+        <w:rPr>
+          <w:shd w:val="clear" w:color="auto" w:fill="FFFFFF"/>
+          <w:lang w:val="en-US"/>
+        </w:rPr>
+        <w:t xml:space="preserve"> </w:t>
+      </w:r>
+      <w:proofErr w:type="spellStart"/>
+      <w:r>
+        <w:rPr>
+          <w:shd w:val="clear" w:color="auto" w:fill="FFFFFF"/>
+          <w:lang w:val="en-US"/>
+        </w:rPr>
+        <w:t>інформаційне</w:t>
+      </w:r>
+      <w:proofErr w:type="spellEnd"/>
+      <w:r>
+        <w:rPr>
+          <w:shd w:val="clear" w:color="auto" w:fill="FFFFFF"/>
+          <w:lang w:val="en-US"/>
+        </w:rPr>
+        <w:t xml:space="preserve"> </w:t>
+      </w:r>
+      <w:proofErr w:type="spellStart"/>
+      <w:r>
+        <w:rPr>
+          <w:shd w:val="clear" w:color="auto" w:fill="FFFFFF"/>
+          <w:lang w:val="en-US"/>
+        </w:rPr>
+        <w:t>перевантаження</w:t>
+      </w:r>
+      <w:proofErr w:type="spellEnd"/>
+      <w:r>
+        <w:rPr>
+          <w:shd w:val="clear" w:color="auto" w:fill="FFFFFF"/>
+          <w:lang w:val="en-US"/>
+        </w:rPr>
+        <w:t xml:space="preserve">, яке </w:t>
+      </w:r>
+      <w:proofErr w:type="spellStart"/>
+      <w:r>
+        <w:rPr>
+          <w:shd w:val="clear" w:color="auto" w:fill="FFFFFF"/>
+          <w:lang w:val="en-US"/>
+        </w:rPr>
+        <w:t>виникає</w:t>
+      </w:r>
+      <w:proofErr w:type="spellEnd"/>
+      <w:r>
+        <w:rPr>
+          <w:shd w:val="clear" w:color="auto" w:fill="FFFFFF"/>
+          <w:lang w:val="en-US"/>
+        </w:rPr>
+        <w:t xml:space="preserve"> </w:t>
+      </w:r>
+      <w:proofErr w:type="spellStart"/>
+      <w:r>
+        <w:rPr>
+          <w:shd w:val="clear" w:color="auto" w:fill="FFFFFF"/>
+          <w:lang w:val="en-US"/>
+        </w:rPr>
+        <w:t>при</w:t>
+      </w:r>
+      <w:proofErr w:type="spellEnd"/>
+      <w:r>
+        <w:rPr>
+          <w:shd w:val="clear" w:color="auto" w:fill="FFFFFF"/>
+          <w:lang w:val="en-US"/>
+        </w:rPr>
+        <w:t xml:space="preserve"> </w:t>
+      </w:r>
+      <w:proofErr w:type="spellStart"/>
+      <w:r>
+        <w:rPr>
+          <w:shd w:val="clear" w:color="auto" w:fill="FFFFFF"/>
+          <w:lang w:val="en-US"/>
+        </w:rPr>
+        <w:t>необхідності</w:t>
+      </w:r>
+      <w:proofErr w:type="spellEnd"/>
+      <w:r>
+        <w:rPr>
+          <w:shd w:val="clear" w:color="auto" w:fill="FFFFFF"/>
+          <w:lang w:val="en-US"/>
+        </w:rPr>
+        <w:t xml:space="preserve"> </w:t>
+      </w:r>
+      <w:proofErr w:type="spellStart"/>
+      <w:r>
+        <w:rPr>
+          <w:shd w:val="clear" w:color="auto" w:fill="FFFFFF"/>
+          <w:lang w:val="en-US"/>
+        </w:rPr>
+        <w:t>спілкуватися</w:t>
+      </w:r>
+      <w:proofErr w:type="spellEnd"/>
+      <w:r>
+        <w:rPr>
+          <w:shd w:val="clear" w:color="auto" w:fill="FFFFFF"/>
+          <w:lang w:val="en-US"/>
+        </w:rPr>
+        <w:t xml:space="preserve"> з </w:t>
+      </w:r>
+      <w:proofErr w:type="spellStart"/>
+      <w:r>
+        <w:rPr>
+          <w:shd w:val="clear" w:color="auto" w:fill="FFFFFF"/>
+          <w:lang w:val="en-US"/>
+        </w:rPr>
+        <w:t>безліччю</w:t>
+      </w:r>
+      <w:proofErr w:type="spellEnd"/>
+      <w:r>
+        <w:rPr>
+          <w:shd w:val="clear" w:color="auto" w:fill="FFFFFF"/>
+          <w:lang w:val="en-US"/>
+        </w:rPr>
+        <w:t xml:space="preserve"> людей в різних </w:t>
+      </w:r>
+      <w:proofErr w:type="spellStart"/>
+      <w:r>
+        <w:rPr>
+          <w:shd w:val="clear" w:color="auto" w:fill="FFFFFF"/>
+          <w:lang w:val="en-US"/>
+        </w:rPr>
+        <w:t>месенджерах</w:t>
+      </w:r>
+      <w:proofErr w:type="spellEnd"/>
+      <w:r>
+        <w:rPr>
+          <w:shd w:val="clear" w:color="auto" w:fill="FFFFFF"/>
+          <w:lang w:val="en-US"/>
+        </w:rPr>
+        <w:t xml:space="preserve"> та в </w:t>
+      </w:r>
+      <w:proofErr w:type="spellStart"/>
+      <w:r>
+        <w:rPr>
+          <w:shd w:val="clear" w:color="auto" w:fill="FFFFFF"/>
+          <w:lang w:val="en-US"/>
+        </w:rPr>
+        <w:t>пошті</w:t>
+      </w:r>
+      <w:proofErr w:type="spellEnd"/>
+      <w:r>
+        <w:rPr>
+          <w:shd w:val="clear" w:color="auto" w:fill="FFFFFF"/>
+          <w:lang w:val="en-US"/>
+        </w:rPr>
+        <w:t xml:space="preserve">. </w:t>
+      </w:r>
+      <w:proofErr w:type="spellStart"/>
+      <w:r>
+        <w:rPr>
+          <w:shd w:val="clear" w:color="auto" w:fill="FFFFFF"/>
+          <w:lang w:val="en-US"/>
+        </w:rPr>
+        <w:t>Зокрема</w:t>
+      </w:r>
+      <w:proofErr w:type="spellEnd"/>
+      <w:r>
+        <w:rPr>
+          <w:shd w:val="clear" w:color="auto" w:fill="FFFFFF"/>
+          <w:lang w:val="en-US"/>
+        </w:rPr>
+        <w:t xml:space="preserve">, Slack може </w:t>
+      </w:r>
+      <w:proofErr w:type="spellStart"/>
+      <w:r>
+        <w:rPr>
+          <w:shd w:val="clear" w:color="auto" w:fill="FFFFFF"/>
+          <w:lang w:val="en-US"/>
+        </w:rPr>
+        <w:t>інтегруватися</w:t>
+      </w:r>
+      <w:proofErr w:type="spellEnd"/>
+      <w:r>
+        <w:rPr>
+          <w:shd w:val="clear" w:color="auto" w:fill="FFFFFF"/>
+          <w:lang w:val="en-US"/>
+        </w:rPr>
+        <w:t xml:space="preserve"> з </w:t>
+      </w:r>
+      <w:proofErr w:type="spellStart"/>
+      <w:r>
+        <w:rPr>
+          <w:shd w:val="clear" w:color="auto" w:fill="FFFFFF"/>
+          <w:lang w:val="en-US"/>
+        </w:rPr>
+        <w:t>багатьма</w:t>
+      </w:r>
+      <w:proofErr w:type="spellEnd"/>
+      <w:r>
+        <w:rPr>
+          <w:shd w:val="clear" w:color="auto" w:fill="FFFFFF"/>
+          <w:lang w:val="en-US"/>
+        </w:rPr>
+        <w:t xml:space="preserve"> </w:t>
+      </w:r>
+      <w:proofErr w:type="spellStart"/>
+      <w:r>
+        <w:rPr>
+          <w:shd w:val="clear" w:color="auto" w:fill="FFFFFF"/>
+          <w:lang w:val="en-US"/>
+        </w:rPr>
+        <w:t>сервісами</w:t>
+      </w:r>
+      <w:proofErr w:type="spellEnd"/>
+      <w:r>
+        <w:rPr>
+          <w:shd w:val="clear" w:color="auto" w:fill="FFFFFF"/>
+          <w:lang w:val="en-US"/>
+        </w:rPr>
+        <w:t xml:space="preserve">, </w:t>
+      </w:r>
+      <w:proofErr w:type="spellStart"/>
+      <w:r>
+        <w:rPr>
+          <w:shd w:val="clear" w:color="auto" w:fill="FFFFFF"/>
+          <w:lang w:val="en-US"/>
+        </w:rPr>
+        <w:t>такими</w:t>
+      </w:r>
+      <w:proofErr w:type="spellEnd"/>
+      <w:r>
+        <w:rPr>
+          <w:shd w:val="clear" w:color="auto" w:fill="FFFFFF"/>
+          <w:lang w:val="en-US"/>
+        </w:rPr>
+        <w:t xml:space="preserve"> як GitHub, Trello, Google Drive та Zapier. </w:t>
+      </w:r>
+      <w:proofErr w:type="spellStart"/>
+      <w:r>
+        <w:rPr>
+          <w:shd w:val="clear" w:color="auto" w:fill="FFFFFF"/>
+          <w:lang w:val="en-US"/>
+        </w:rPr>
+        <w:t>Інтеграція</w:t>
+      </w:r>
+      <w:proofErr w:type="spellEnd"/>
+      <w:r>
+        <w:rPr>
+          <w:shd w:val="clear" w:color="auto" w:fill="FFFFFF"/>
+          <w:lang w:val="en-US"/>
+        </w:rPr>
+        <w:t xml:space="preserve"> дозволяє </w:t>
+      </w:r>
+      <w:proofErr w:type="spellStart"/>
+      <w:r>
+        <w:rPr>
+          <w:shd w:val="clear" w:color="auto" w:fill="FFFFFF"/>
+          <w:lang w:val="en-US"/>
+        </w:rPr>
+        <w:t>отримувати</w:t>
+      </w:r>
+      <w:proofErr w:type="spellEnd"/>
+      <w:r>
+        <w:rPr>
+          <w:shd w:val="clear" w:color="auto" w:fill="FFFFFF"/>
+          <w:lang w:val="en-US"/>
+        </w:rPr>
+        <w:t xml:space="preserve"> </w:t>
+      </w:r>
+      <w:proofErr w:type="spellStart"/>
+      <w:r>
+        <w:rPr>
+          <w:shd w:val="clear" w:color="auto" w:fill="FFFFFF"/>
+          <w:lang w:val="en-US"/>
+        </w:rPr>
+        <w:t>повідомлення</w:t>
+      </w:r>
+      <w:proofErr w:type="spellEnd"/>
+      <w:r>
+        <w:rPr>
+          <w:shd w:val="clear" w:color="auto" w:fill="FFFFFF"/>
+          <w:lang w:val="en-US"/>
+        </w:rPr>
+        <w:t xml:space="preserve"> про </w:t>
+      </w:r>
+      <w:proofErr w:type="spellStart"/>
+      <w:r>
+        <w:rPr>
+          <w:shd w:val="clear" w:color="auto" w:fill="FFFFFF"/>
+          <w:lang w:val="en-US"/>
+        </w:rPr>
+        <w:t>нові</w:t>
+      </w:r>
+      <w:proofErr w:type="spellEnd"/>
+      <w:r>
+        <w:rPr>
+          <w:shd w:val="clear" w:color="auto" w:fill="FFFFFF"/>
+          <w:lang w:val="en-US"/>
+        </w:rPr>
+        <w:t xml:space="preserve"> </w:t>
+      </w:r>
+      <w:proofErr w:type="spellStart"/>
+      <w:r>
+        <w:rPr>
+          <w:shd w:val="clear" w:color="auto" w:fill="FFFFFF"/>
+          <w:lang w:val="en-US"/>
+        </w:rPr>
+        <w:t>правки</w:t>
+      </w:r>
+      <w:proofErr w:type="spellEnd"/>
+      <w:r>
+        <w:rPr>
+          <w:shd w:val="clear" w:color="auto" w:fill="FFFFFF"/>
+          <w:lang w:val="en-US"/>
+        </w:rPr>
+        <w:t xml:space="preserve">, </w:t>
+      </w:r>
+      <w:proofErr w:type="spellStart"/>
+      <w:r>
+        <w:rPr>
+          <w:shd w:val="clear" w:color="auto" w:fill="FFFFFF"/>
+          <w:lang w:val="en-US"/>
+        </w:rPr>
+        <w:t>запити</w:t>
+      </w:r>
+      <w:proofErr w:type="spellEnd"/>
+      <w:r>
+        <w:rPr>
+          <w:shd w:val="clear" w:color="auto" w:fill="FFFFFF"/>
+          <w:lang w:val="en-US"/>
+        </w:rPr>
+        <w:t xml:space="preserve"> та </w:t>
+      </w:r>
+      <w:proofErr w:type="spellStart"/>
+      <w:r>
+        <w:rPr>
+          <w:shd w:val="clear" w:color="auto" w:fill="FFFFFF"/>
+          <w:lang w:val="en-US"/>
+        </w:rPr>
+        <w:t>помилки</w:t>
+      </w:r>
+      <w:proofErr w:type="spellEnd"/>
+      <w:r>
+        <w:rPr>
+          <w:shd w:val="clear" w:color="auto" w:fill="FFFFFF"/>
+          <w:lang w:val="en-US"/>
+        </w:rPr>
+        <w:t xml:space="preserve"> на GitHub; </w:t>
+      </w:r>
+      <w:proofErr w:type="spellStart"/>
+      <w:r>
+        <w:rPr>
+          <w:shd w:val="clear" w:color="auto" w:fill="FFFFFF"/>
+          <w:lang w:val="en-US"/>
+        </w:rPr>
+        <w:t>отримувати</w:t>
+      </w:r>
+      <w:proofErr w:type="spellEnd"/>
+      <w:r>
+        <w:rPr>
+          <w:shd w:val="clear" w:color="auto" w:fill="FFFFFF"/>
+          <w:lang w:val="en-US"/>
+        </w:rPr>
+        <w:t xml:space="preserve"> </w:t>
+      </w:r>
+      <w:proofErr w:type="spellStart"/>
+      <w:r>
+        <w:rPr>
+          <w:shd w:val="clear" w:color="auto" w:fill="FFFFFF"/>
+          <w:lang w:val="en-US"/>
+        </w:rPr>
+        <w:t>повідомлення</w:t>
+      </w:r>
+      <w:proofErr w:type="spellEnd"/>
+      <w:r>
+        <w:rPr>
+          <w:shd w:val="clear" w:color="auto" w:fill="FFFFFF"/>
+          <w:lang w:val="en-US"/>
+        </w:rPr>
+        <w:t xml:space="preserve"> про </w:t>
+      </w:r>
+      <w:proofErr w:type="spellStart"/>
+      <w:r>
+        <w:rPr>
+          <w:shd w:val="clear" w:color="auto" w:fill="FFFFFF"/>
+          <w:lang w:val="en-US"/>
+        </w:rPr>
+        <w:t>зміни</w:t>
+      </w:r>
+      <w:proofErr w:type="spellEnd"/>
+      <w:r>
+        <w:rPr>
+          <w:shd w:val="clear" w:color="auto" w:fill="FFFFFF"/>
+          <w:lang w:val="en-US"/>
+        </w:rPr>
+        <w:t xml:space="preserve"> в </w:t>
+      </w:r>
+      <w:proofErr w:type="spellStart"/>
+      <w:r>
+        <w:rPr>
+          <w:shd w:val="clear" w:color="auto" w:fill="FFFFFF"/>
+          <w:lang w:val="en-US"/>
+        </w:rPr>
+        <w:t>картках</w:t>
+      </w:r>
+      <w:proofErr w:type="spellEnd"/>
+      <w:r>
+        <w:rPr>
+          <w:shd w:val="clear" w:color="auto" w:fill="FFFFFF"/>
+          <w:lang w:val="en-US"/>
+        </w:rPr>
+        <w:t xml:space="preserve"> на Trello; до </w:t>
+      </w:r>
+      <w:proofErr w:type="spellStart"/>
+      <w:r>
+        <w:rPr>
+          <w:shd w:val="clear" w:color="auto" w:fill="FFFFFF"/>
+          <w:lang w:val="en-US"/>
+        </w:rPr>
+        <w:t>посилань</w:t>
+      </w:r>
+      <w:proofErr w:type="spellEnd"/>
+      <w:r>
+        <w:rPr>
+          <w:shd w:val="clear" w:color="auto" w:fill="FFFFFF"/>
+          <w:lang w:val="en-US"/>
+        </w:rPr>
+        <w:t xml:space="preserve"> на Google Drive </w:t>
+      </w:r>
+      <w:proofErr w:type="spellStart"/>
+      <w:r>
+        <w:rPr>
+          <w:shd w:val="clear" w:color="auto" w:fill="FFFFFF"/>
+          <w:lang w:val="en-US"/>
+        </w:rPr>
+        <w:t>додається</w:t>
+      </w:r>
+      <w:proofErr w:type="spellEnd"/>
+      <w:r>
+        <w:rPr>
+          <w:shd w:val="clear" w:color="auto" w:fill="FFFFFF"/>
+          <w:lang w:val="en-US"/>
+        </w:rPr>
+        <w:t xml:space="preserve"> </w:t>
+      </w:r>
+      <w:proofErr w:type="spellStart"/>
+      <w:r>
+        <w:rPr>
+          <w:shd w:val="clear" w:color="auto" w:fill="FFFFFF"/>
+          <w:lang w:val="en-US"/>
+        </w:rPr>
+        <w:t>інформація</w:t>
+      </w:r>
+      <w:proofErr w:type="spellEnd"/>
+      <w:r>
+        <w:rPr>
+          <w:shd w:val="clear" w:color="auto" w:fill="FFFFFF"/>
+          <w:lang w:val="en-US"/>
+        </w:rPr>
+        <w:t xml:space="preserve"> про </w:t>
+      </w:r>
+      <w:proofErr w:type="spellStart"/>
+      <w:r>
+        <w:rPr>
+          <w:shd w:val="clear" w:color="auto" w:fill="FFFFFF"/>
+          <w:lang w:val="en-US"/>
+        </w:rPr>
+        <w:t>файл</w:t>
+      </w:r>
+      <w:proofErr w:type="spellEnd"/>
+      <w:r>
+        <w:rPr>
+          <w:shd w:val="clear" w:color="auto" w:fill="FFFFFF"/>
+          <w:lang w:val="en-US"/>
+        </w:rPr>
+        <w:t xml:space="preserve">. </w:t>
+      </w:r>
+      <w:proofErr w:type="spellStart"/>
+      <w:r>
+        <w:rPr>
+          <w:shd w:val="clear" w:color="auto" w:fill="FFFFFF"/>
+          <w:lang w:val="en-US"/>
+        </w:rPr>
+        <w:t>Файли</w:t>
+      </w:r>
+      <w:proofErr w:type="spellEnd"/>
+      <w:r>
+        <w:rPr>
+          <w:shd w:val="clear" w:color="auto" w:fill="FFFFFF"/>
+          <w:lang w:val="en-US"/>
+        </w:rPr>
+        <w:t xml:space="preserve"> з Google Drive можна </w:t>
+      </w:r>
+      <w:proofErr w:type="spellStart"/>
+      <w:r>
+        <w:rPr>
+          <w:shd w:val="clear" w:color="auto" w:fill="FFFFFF"/>
+          <w:lang w:val="en-US"/>
+        </w:rPr>
+        <w:t>відкривати</w:t>
+      </w:r>
+      <w:proofErr w:type="spellEnd"/>
+      <w:r>
+        <w:rPr>
+          <w:shd w:val="clear" w:color="auto" w:fill="FFFFFF"/>
+          <w:lang w:val="en-US"/>
+        </w:rPr>
+        <w:t xml:space="preserve"> </w:t>
+      </w:r>
+      <w:proofErr w:type="spellStart"/>
+      <w:r>
+        <w:rPr>
+          <w:shd w:val="clear" w:color="auto" w:fill="FFFFFF"/>
+          <w:lang w:val="en-US"/>
+        </w:rPr>
+        <w:t>безпосередньо</w:t>
+      </w:r>
+      <w:proofErr w:type="spellEnd"/>
+      <w:r>
+        <w:rPr>
+          <w:shd w:val="clear" w:color="auto" w:fill="FFFFFF"/>
+          <w:lang w:val="en-US"/>
+        </w:rPr>
+        <w:t xml:space="preserve"> в Slack.</w:t>
       </w:r>
     </w:p>
     <w:sectPr>
-      <w:headerReference w:type="default" r:id="rId11"/>
+      <w:headerReference w:type="default" r:id="rId14"/>
       <w:pgSz w:w="11909" w:h="16834"/>
       <w:pgMar w:top="1134" w:right="567" w:bottom="1134" w:left="1418" w:header="720" w:footer="720" w:gutter="0"/>
       <w:pgNumType w:start="1"/>

</xml_diff>